<commit_message>
some Titul pages commit
</commit_message>
<xml_diff>
--- a/ВКР_ИКБО-09-18_Лебедев_Олег_Алексеевич.docx
+++ b/ВКР_ИКБО-09-18_Лебедев_Олег_Алексеевич.docx
@@ -3113,6 +3113,7 @@
         </w:rPr>
         <w:t xml:space="preserve">: </w:t>
       </w:r>
+      <w:bookmarkStart w:id="16" w:name="_Hlk100820303"/>
       <w:r>
         <w:rPr>
           <w:rFonts w:ascii="Times New Roman" w:eastAsia="Times New Roman" w:hAnsi="Times New Roman" w:cs="Times New Roman"/>
@@ -3150,6 +3151,7 @@
         <w:t>местонахождения звукового оборудования для сетевой организации</w:t>
       </w:r>
     </w:p>
+    <w:bookmarkEnd w:id="16"/>
     <w:p>
       <w:pPr>
         <w:spacing w:after="0" w:line="240" w:lineRule="auto"/>
@@ -5828,13 +5830,13 @@
         </w:numPr>
         <w:ind w:firstLine="709"/>
       </w:pPr>
-      <w:bookmarkStart w:id="16" w:name="_Toc100789933"/>
+      <w:bookmarkStart w:id="17" w:name="_Toc100789933"/>
       <w:r>
         <w:lastRenderedPageBreak/>
         <w:t>Аннотация</w:t>
       </w:r>
       <w:bookmarkEnd w:id="0"/>
-      <w:bookmarkEnd w:id="16"/>
+      <w:bookmarkEnd w:id="17"/>
       <w:r>
         <w:t xml:space="preserve"> </w:t>
       </w:r>
@@ -5938,7 +5940,7 @@
         <w:br w:type="page"/>
       </w:r>
     </w:p>
-    <w:bookmarkStart w:id="17" w:name="_Toc100789934" w:displacedByCustomXml="next"/>
+    <w:bookmarkStart w:id="18" w:name="_Toc100789934" w:displacedByCustomXml="next"/>
     <w:sdt>
       <w:sdtPr>
         <w:rPr>
@@ -5982,7 +5984,7 @@
           <w:r>
             <w:t>Оглавление</w:t>
           </w:r>
-          <w:bookmarkEnd w:id="17"/>
+          <w:bookmarkEnd w:id="18"/>
           <w:r>
             <w:rPr>
               <w:rFonts w:eastAsiaTheme="minorEastAsia"/>
@@ -9162,7 +9164,7 @@
           <w:szCs w:val="36"/>
         </w:rPr>
       </w:pPr>
-      <w:bookmarkStart w:id="18" w:name="_Toc100789935"/>
+      <w:bookmarkStart w:id="19" w:name="_Toc100789935"/>
       <w:r>
         <w:rPr>
           <w:rFonts w:ascii="Times New Roman" w:eastAsia="Times New Roman" w:hAnsi="Times New Roman" w:cstheme="majorBidi"/>
@@ -9173,7 +9175,7 @@
         <w:lastRenderedPageBreak/>
         <w:t>Введение</w:t>
       </w:r>
-      <w:bookmarkEnd w:id="18"/>
+      <w:bookmarkEnd w:id="19"/>
     </w:p>
     <w:p>
       <w:pPr>
@@ -9358,6 +9360,270 @@
         </w:rPr>
         <w:t>я в данной сфере не много, а те, что есть, могут в любой момент уйти с рынка. Чтобы обезопасить рынок и создать конкуренцию и разрабатывается данное веб-приложение.</w:t>
       </w:r>
+    </w:p>
+    <w:p>
+      <w:pPr>
+        <w:spacing w:after="0" w:line="360" w:lineRule="auto"/>
+        <w:ind w:firstLine="708"/>
+        <w:jc w:val="both"/>
+        <w:rPr>
+          <w:rFonts w:ascii="Times New Roman" w:eastAsia="Times New Roman" w:hAnsi="Times New Roman" w:cs="Times New Roman"/>
+          <w:sz w:val="28"/>
+          <w:szCs w:val="28"/>
+        </w:rPr>
+      </w:pPr>
+      <w:r>
+        <w:rPr>
+          <w:rFonts w:ascii="Times New Roman" w:eastAsia="Times New Roman" w:hAnsi="Times New Roman" w:cs="Times New Roman"/>
+          <w:sz w:val="28"/>
+          <w:szCs w:val="28"/>
+        </w:rPr>
+        <w:t>Целью данного исследования является</w:t>
+      </w:r>
+      <w:r>
+        <w:rPr>
+          <w:rFonts w:ascii="Times New Roman" w:eastAsia="Times New Roman" w:hAnsi="Times New Roman" w:cs="Times New Roman"/>
+          <w:sz w:val="28"/>
+          <w:szCs w:val="28"/>
+        </w:rPr>
+        <w:t xml:space="preserve"> </w:t>
+      </w:r>
+      <w:r>
+        <w:rPr>
+          <w:rFonts w:ascii="Times New Roman" w:eastAsia="Times New Roman" w:hAnsi="Times New Roman" w:cs="Times New Roman"/>
+          <w:sz w:val="28"/>
+          <w:szCs w:val="28"/>
+        </w:rPr>
+        <w:t xml:space="preserve">разработка </w:t>
+      </w:r>
+      <w:r>
+        <w:rPr>
+          <w:rFonts w:ascii="Times New Roman" w:eastAsia="Times New Roman" w:hAnsi="Times New Roman" w:cs="Times New Roman"/>
+          <w:sz w:val="28"/>
+          <w:szCs w:val="28"/>
+        </w:rPr>
+        <w:t>Веб-сервис определения</w:t>
+      </w:r>
+      <w:r>
+        <w:rPr>
+          <w:rFonts w:ascii="Times New Roman" w:eastAsia="Times New Roman" w:hAnsi="Times New Roman" w:cs="Times New Roman"/>
+          <w:sz w:val="28"/>
+          <w:szCs w:val="28"/>
+        </w:rPr>
+        <w:t xml:space="preserve"> </w:t>
+      </w:r>
+      <w:r>
+        <w:rPr>
+          <w:rFonts w:ascii="Times New Roman" w:eastAsia="Times New Roman" w:hAnsi="Times New Roman" w:cs="Times New Roman"/>
+          <w:sz w:val="28"/>
+          <w:szCs w:val="28"/>
+        </w:rPr>
+        <w:t>местонахождения звукового оборудования для сетевой организации</w:t>
+      </w:r>
+    </w:p>
+    <w:p>
+      <w:pPr>
+        <w:spacing w:after="0" w:line="360" w:lineRule="auto"/>
+        <w:ind w:firstLine="709"/>
+        <w:jc w:val="both"/>
+        <w:rPr>
+          <w:rFonts w:ascii="Times New Roman" w:eastAsia="Times New Roman" w:hAnsi="Times New Roman" w:cs="Times New Roman"/>
+          <w:sz w:val="28"/>
+          <w:szCs w:val="28"/>
+        </w:rPr>
+      </w:pPr>
+      <w:r>
+        <w:rPr>
+          <w:rFonts w:ascii="Times New Roman" w:eastAsia="Times New Roman" w:hAnsi="Times New Roman" w:cs="Times New Roman"/>
+          <w:sz w:val="28"/>
+          <w:szCs w:val="28"/>
+        </w:rPr>
+        <w:t>Для достижения поставленной цели необходимо решить следующие задачи:</w:t>
+      </w:r>
+    </w:p>
+    <w:p>
+      <w:pPr>
+        <w:pStyle w:val="ad"/>
+        <w:numPr>
+          <w:ilvl w:val="0"/>
+          <w:numId w:val="18"/>
+        </w:numPr>
+        <w:spacing w:after="0" w:line="360" w:lineRule="auto"/>
+        <w:jc w:val="both"/>
+        <w:rPr>
+          <w:rFonts w:ascii="Times New Roman" w:eastAsia="Times New Roman" w:hAnsi="Times New Roman" w:cs="Times New Roman"/>
+          <w:sz w:val="28"/>
+          <w:szCs w:val="28"/>
+        </w:rPr>
+      </w:pPr>
+      <w:r>
+        <w:rPr>
+          <w:rFonts w:ascii="Times New Roman" w:eastAsia="Times New Roman" w:hAnsi="Times New Roman" w:cs="Times New Roman"/>
+          <w:sz w:val="28"/>
+          <w:szCs w:val="28"/>
+        </w:rPr>
+        <w:lastRenderedPageBreak/>
+        <w:t xml:space="preserve">провести анализ бизнеса по аренде движимого оборудования с точки зрения учета его местонахождения; </w:t>
+      </w:r>
+    </w:p>
+    <w:p>
+      <w:pPr>
+        <w:pStyle w:val="ad"/>
+        <w:numPr>
+          <w:ilvl w:val="0"/>
+          <w:numId w:val="18"/>
+        </w:numPr>
+        <w:spacing w:after="0" w:line="360" w:lineRule="auto"/>
+        <w:jc w:val="both"/>
+        <w:rPr>
+          <w:rFonts w:ascii="Times New Roman" w:eastAsia="Times New Roman" w:hAnsi="Times New Roman" w:cs="Times New Roman"/>
+          <w:sz w:val="28"/>
+          <w:szCs w:val="28"/>
+        </w:rPr>
+      </w:pPr>
+      <w:r>
+        <w:rPr>
+          <w:rFonts w:ascii="Times New Roman" w:eastAsia="Times New Roman" w:hAnsi="Times New Roman" w:cs="Times New Roman"/>
+          <w:sz w:val="28"/>
+          <w:szCs w:val="28"/>
+        </w:rPr>
+        <w:t>п</w:t>
+      </w:r>
+      <w:r>
+        <w:rPr>
+          <w:rFonts w:ascii="Times New Roman" w:eastAsia="Times New Roman" w:hAnsi="Times New Roman" w:cs="Times New Roman"/>
+          <w:sz w:val="28"/>
+          <w:szCs w:val="28"/>
+        </w:rPr>
+        <w:t xml:space="preserve">ровести анализ и сравнение имеющихся на рынке средств </w:t>
+      </w:r>
+      <w:r>
+        <w:rPr>
+          <w:rFonts w:ascii="Times New Roman" w:eastAsia="Times New Roman" w:hAnsi="Times New Roman" w:cs="Times New Roman"/>
+          <w:sz w:val="28"/>
+          <w:szCs w:val="28"/>
+        </w:rPr>
+        <w:t>автоматизации системы хранения;</w:t>
+      </w:r>
+    </w:p>
+    <w:p>
+      <w:pPr>
+        <w:pStyle w:val="ad"/>
+        <w:numPr>
+          <w:ilvl w:val="0"/>
+          <w:numId w:val="18"/>
+        </w:numPr>
+        <w:spacing w:after="0" w:line="360" w:lineRule="auto"/>
+        <w:jc w:val="both"/>
+        <w:rPr>
+          <w:rFonts w:ascii="Times New Roman" w:eastAsia="Times New Roman" w:hAnsi="Times New Roman" w:cs="Times New Roman"/>
+          <w:sz w:val="28"/>
+          <w:szCs w:val="28"/>
+        </w:rPr>
+      </w:pPr>
+      <w:r>
+        <w:rPr>
+          <w:rFonts w:ascii="Times New Roman" w:eastAsia="Times New Roman" w:hAnsi="Times New Roman" w:cs="Times New Roman"/>
+          <w:sz w:val="28"/>
+          <w:szCs w:val="28"/>
+        </w:rPr>
+        <w:t>выявить основные требования к функционалу разрабатываемого решения;</w:t>
+      </w:r>
+    </w:p>
+    <w:p>
+      <w:pPr>
+        <w:pStyle w:val="ad"/>
+        <w:numPr>
+          <w:ilvl w:val="0"/>
+          <w:numId w:val="18"/>
+        </w:numPr>
+        <w:spacing w:after="0" w:line="360" w:lineRule="auto"/>
+        <w:jc w:val="both"/>
+        <w:rPr>
+          <w:rFonts w:ascii="Times New Roman" w:eastAsia="Times New Roman" w:hAnsi="Times New Roman" w:cs="Times New Roman"/>
+          <w:sz w:val="28"/>
+          <w:szCs w:val="28"/>
+        </w:rPr>
+      </w:pPr>
+      <w:r>
+        <w:rPr>
+          <w:rFonts w:ascii="Times New Roman" w:eastAsia="Times New Roman" w:hAnsi="Times New Roman" w:cs="Times New Roman"/>
+          <w:sz w:val="28"/>
+          <w:szCs w:val="28"/>
+        </w:rPr>
+        <w:t xml:space="preserve">разработать </w:t>
+      </w:r>
+      <w:proofErr w:type="spellStart"/>
+      <w:r>
+        <w:rPr>
+          <w:rFonts w:ascii="Times New Roman" w:eastAsia="Times New Roman" w:hAnsi="Times New Roman" w:cs="Times New Roman"/>
+          <w:sz w:val="28"/>
+          <w:szCs w:val="28"/>
+        </w:rPr>
+        <w:t>вебсервис</w:t>
+      </w:r>
+      <w:proofErr w:type="spellEnd"/>
+      <w:r>
+        <w:rPr>
+          <w:rFonts w:ascii="Times New Roman" w:eastAsia="Times New Roman" w:hAnsi="Times New Roman" w:cs="Times New Roman"/>
+          <w:sz w:val="28"/>
+          <w:szCs w:val="28"/>
+        </w:rPr>
+        <w:t xml:space="preserve"> по </w:t>
+      </w:r>
+      <w:proofErr w:type="gramStart"/>
+      <w:r>
+        <w:rPr>
+          <w:rFonts w:ascii="Times New Roman" w:eastAsia="Times New Roman" w:hAnsi="Times New Roman" w:cs="Times New Roman"/>
+          <w:sz w:val="28"/>
+          <w:szCs w:val="28"/>
+        </w:rPr>
+        <w:t>…….</w:t>
+      </w:r>
+      <w:proofErr w:type="gramEnd"/>
+      <w:r>
+        <w:rPr>
+          <w:rFonts w:ascii="Times New Roman" w:eastAsia="Times New Roman" w:hAnsi="Times New Roman" w:cs="Times New Roman"/>
+          <w:sz w:val="28"/>
+          <w:szCs w:val="28"/>
+        </w:rPr>
+        <w:t>;</w:t>
+      </w:r>
+    </w:p>
+    <w:p>
+      <w:pPr>
+        <w:pStyle w:val="ad"/>
+        <w:numPr>
+          <w:ilvl w:val="0"/>
+          <w:numId w:val="18"/>
+        </w:numPr>
+        <w:spacing w:after="0" w:line="360" w:lineRule="auto"/>
+        <w:jc w:val="both"/>
+        <w:rPr>
+          <w:rFonts w:ascii="Times New Roman" w:eastAsia="Times New Roman" w:hAnsi="Times New Roman" w:cs="Times New Roman"/>
+          <w:sz w:val="28"/>
+          <w:szCs w:val="28"/>
+        </w:rPr>
+      </w:pPr>
+      <w:r>
+        <w:rPr>
+          <w:rFonts w:ascii="Times New Roman" w:eastAsia="Times New Roman" w:hAnsi="Times New Roman" w:cs="Times New Roman"/>
+          <w:sz w:val="28"/>
+          <w:szCs w:val="28"/>
+        </w:rPr>
+        <w:t>провести экономический анализ решения.</w:t>
+      </w:r>
+    </w:p>
+    <w:p>
+      <w:pPr>
+        <w:spacing w:after="0" w:line="360" w:lineRule="auto"/>
+        <w:jc w:val="both"/>
+        <w:rPr>
+          <w:rFonts w:ascii="Times New Roman" w:eastAsia="Times New Roman" w:hAnsi="Times New Roman" w:cs="Times New Roman"/>
+          <w:sz w:val="28"/>
+          <w:szCs w:val="28"/>
+        </w:rPr>
+      </w:pPr>
     </w:p>
     <w:p>
       <w:pPr>
@@ -9392,7 +9658,7 @@
           <w:szCs w:val="36"/>
         </w:rPr>
       </w:pPr>
-      <w:bookmarkStart w:id="19" w:name="_Toc100789936"/>
+      <w:bookmarkStart w:id="20" w:name="_Toc100789936"/>
       <w:r>
         <w:rPr>
           <w:rFonts w:ascii="Times New Roman" w:eastAsia="Times New Roman" w:hAnsi="Times New Roman" w:cstheme="majorBidi"/>
@@ -9403,17 +9669,17 @@
         <w:lastRenderedPageBreak/>
         <w:t>Исследовательский раздел</w:t>
       </w:r>
-      <w:bookmarkEnd w:id="19"/>
+      <w:bookmarkEnd w:id="20"/>
     </w:p>
     <w:p>
       <w:pPr>
         <w:pStyle w:val="2"/>
       </w:pPr>
-      <w:bookmarkStart w:id="20" w:name="_Toc100789937"/>
+      <w:bookmarkStart w:id="21" w:name="_Toc100789937"/>
       <w:r>
         <w:t>Анализ предметной области</w:t>
       </w:r>
-      <w:bookmarkEnd w:id="20"/>
+      <w:bookmarkEnd w:id="21"/>
     </w:p>
     <w:p>
       <w:pPr>
@@ -10040,11 +10306,11 @@
       <w:pPr>
         <w:pStyle w:val="2"/>
       </w:pPr>
-      <w:bookmarkStart w:id="21" w:name="_Toc100789938"/>
+      <w:bookmarkStart w:id="22" w:name="_Toc100789938"/>
       <w:r>
         <w:t>Модель организации процесса аренды</w:t>
       </w:r>
-      <w:bookmarkEnd w:id="21"/>
+      <w:bookmarkEnd w:id="22"/>
     </w:p>
     <w:p>
       <w:pPr>
@@ -10345,11 +10611,11 @@
       <w:pPr>
         <w:pStyle w:val="2"/>
       </w:pPr>
-      <w:bookmarkStart w:id="22" w:name="_Toc100789939"/>
+      <w:bookmarkStart w:id="23" w:name="_Toc100789939"/>
       <w:r>
         <w:t>Анализ информационных процессов</w:t>
       </w:r>
-      <w:bookmarkEnd w:id="22"/>
+      <w:bookmarkEnd w:id="23"/>
     </w:p>
     <w:p>
       <w:pPr>
@@ -10607,11 +10873,11 @@
       <w:pPr>
         <w:pStyle w:val="2"/>
       </w:pPr>
-      <w:bookmarkStart w:id="23" w:name="_Toc100789940"/>
+      <w:bookmarkStart w:id="24" w:name="_Toc100789940"/>
       <w:r>
         <w:t>Анализ и сравнение характеристик аналогов средств автоматизации системы склада</w:t>
       </w:r>
-      <w:bookmarkEnd w:id="23"/>
+      <w:bookmarkEnd w:id="24"/>
     </w:p>
     <w:p>
       <w:pPr>
@@ -12436,11 +12702,11 @@
       <w:pPr>
         <w:pStyle w:val="2"/>
       </w:pPr>
-      <w:bookmarkStart w:id="24" w:name="_Toc100789941"/>
+      <w:bookmarkStart w:id="25" w:name="_Toc100789941"/>
       <w:r>
         <w:t>Выбор технологии разработки реализуемого программного продукта</w:t>
       </w:r>
-      <w:bookmarkEnd w:id="24"/>
+      <w:bookmarkEnd w:id="25"/>
     </w:p>
     <w:p>
       <w:pPr>
@@ -12618,7 +12884,7 @@
           <w:szCs w:val="36"/>
         </w:rPr>
       </w:pPr>
-      <w:bookmarkStart w:id="25" w:name="_Toc100789942"/>
+      <w:bookmarkStart w:id="26" w:name="_Toc100789942"/>
       <w:r>
         <w:rPr>
           <w:rFonts w:ascii="Times New Roman" w:eastAsia="Times New Roman" w:hAnsi="Times New Roman" w:cstheme="majorBidi"/>
@@ -12628,7 +12894,7 @@
         </w:rPr>
         <w:t>Вывод к главе.</w:t>
       </w:r>
-      <w:bookmarkEnd w:id="25"/>
+      <w:bookmarkEnd w:id="26"/>
     </w:p>
     <w:p>
       <w:pPr>
@@ -12683,22 +12949,22 @@
           <w:numId w:val="9"/>
         </w:numPr>
       </w:pPr>
-      <w:bookmarkStart w:id="26" w:name="_Toc100789943"/>
+      <w:bookmarkStart w:id="27" w:name="_Toc100789943"/>
       <w:r>
         <w:lastRenderedPageBreak/>
         <w:t>Аналитический раздел</w:t>
       </w:r>
-      <w:bookmarkEnd w:id="26"/>
+      <w:bookmarkEnd w:id="27"/>
     </w:p>
     <w:p>
       <w:pPr>
         <w:pStyle w:val="2"/>
       </w:pPr>
-      <w:bookmarkStart w:id="27" w:name="_Toc100789944"/>
+      <w:bookmarkStart w:id="28" w:name="_Toc100789944"/>
       <w:r>
         <w:t>Разработка структуры базы данных.</w:t>
       </w:r>
-      <w:bookmarkEnd w:id="27"/>
+      <w:bookmarkEnd w:id="28"/>
     </w:p>
     <w:p>
       <w:pPr>
@@ -12805,11 +13071,11 @@
       <w:pPr>
         <w:pStyle w:val="2"/>
       </w:pPr>
-      <w:bookmarkStart w:id="28" w:name="_Toc100789945"/>
+      <w:bookmarkStart w:id="29" w:name="_Toc100789945"/>
       <w:r>
         <w:t>Построение диаграммы архитектуры и диаграммы классов для реализуемой программной системы.</w:t>
       </w:r>
-      <w:bookmarkEnd w:id="28"/>
+      <w:bookmarkEnd w:id="29"/>
     </w:p>
     <w:p>
       <w:pPr>
@@ -12847,52 +13113,49 @@
       <w:pPr>
         <w:pStyle w:val="2"/>
       </w:pPr>
-      <w:bookmarkStart w:id="29" w:name="_Toc100789946"/>
-      <w:r>
-        <w:t>Р</w:t>
-      </w:r>
-      <w:r>
-        <w:t>азработка алгоритмов функционирования модулей программного продукта.</w:t>
-      </w:r>
-      <w:bookmarkEnd w:id="29"/>
-    </w:p>
-    <w:p>
-      <w:pPr>
-        <w:pStyle w:val="a0"/>
-      </w:pPr>
-      <w:r>
-        <w:rPr>
-          <w:highlight w:val="yellow"/>
-        </w:rPr>
-        <w:t>*схема работы алгоритма*</w:t>
-      </w:r>
-    </w:p>
-    <w:p>
-      <w:pPr>
-        <w:pStyle w:val="2"/>
-        <w:rPr>
-          <w:highlight w:val="yellow"/>
-        </w:rPr>
-      </w:pPr>
-      <w:bookmarkStart w:id="30" w:name="_Toc100789947"/>
-      <w:r>
-        <w:rPr>
-          <w:highlight w:val="yellow"/>
-        </w:rPr>
-        <w:lastRenderedPageBreak/>
-        <w:t>выбор инструментальных средств для разработки программного средства; – обоснование выбора инструментальных средств и сравнение с возможными аналогами;</w:t>
+      <w:bookmarkStart w:id="30" w:name="_Toc100789946"/>
+      <w:r>
+        <w:t>Разработка алгоритмов функционирования модулей программного продукта.</w:t>
       </w:r>
       <w:bookmarkEnd w:id="30"/>
     </w:p>
     <w:p>
       <w:pPr>
+        <w:pStyle w:val="a0"/>
+      </w:pPr>
+      <w:r>
+        <w:rPr>
+          <w:highlight w:val="yellow"/>
+        </w:rPr>
+        <w:t>*схема работы алгоритма*</w:t>
+      </w:r>
+    </w:p>
+    <w:p>
+      <w:pPr>
         <w:pStyle w:val="2"/>
-      </w:pPr>
-      <w:bookmarkStart w:id="31" w:name="_Toc100789948"/>
+        <w:rPr>
+          <w:highlight w:val="yellow"/>
+        </w:rPr>
+      </w:pPr>
+      <w:bookmarkStart w:id="31" w:name="_Toc100789947"/>
+      <w:r>
+        <w:rPr>
+          <w:highlight w:val="yellow"/>
+        </w:rPr>
+        <w:lastRenderedPageBreak/>
+        <w:t>выбор инструментальных средств для разработки программного средства; – обоснование выбора инструментальных средств и сравнение с возможными аналогами;</w:t>
+      </w:r>
+      <w:bookmarkEnd w:id="31"/>
+    </w:p>
+    <w:p>
+      <w:pPr>
+        <w:pStyle w:val="2"/>
+      </w:pPr>
+      <w:bookmarkStart w:id="32" w:name="_Toc100789948"/>
       <w:r>
         <w:t>Вывод к главе</w:t>
       </w:r>
-      <w:bookmarkEnd w:id="31"/>
+      <w:bookmarkEnd w:id="32"/>
     </w:p>
     <w:p>
       <w:pPr>
@@ -12949,23 +13212,23 @@
           <w:numId w:val="9"/>
         </w:numPr>
       </w:pPr>
-      <w:bookmarkStart w:id="32" w:name="_Toc100789949"/>
+      <w:bookmarkStart w:id="33" w:name="_Toc100789949"/>
       <w:r>
         <w:lastRenderedPageBreak/>
         <w:t>Экономический раздел</w:t>
       </w:r>
-      <w:bookmarkEnd w:id="32"/>
+      <w:bookmarkEnd w:id="33"/>
     </w:p>
     <w:p>
       <w:pPr>
         <w:pStyle w:val="2"/>
         <w:ind w:left="0"/>
       </w:pPr>
-      <w:bookmarkStart w:id="33" w:name="_Toc100789950"/>
+      <w:bookmarkStart w:id="34" w:name="_Toc100789950"/>
       <w:r>
         <w:t>Организация и планирование работ по теме.</w:t>
       </w:r>
-      <w:bookmarkEnd w:id="33"/>
+      <w:bookmarkEnd w:id="34"/>
     </w:p>
     <w:p>
       <w:pPr>
@@ -13171,7 +13434,7 @@
                 <v:stroke joinstyle="miter"/>
                 <v:path gradientshapeok="t" o:connecttype="rect"/>
               </v:shapetype>
-              <v:shape id="Надпись 18" o:spid="_x0000_s1026" type="#_x0000_t202" style="position:absolute;margin-left:169.05pt;margin-top:6.15pt;width:141pt;height:28.5pt;z-index:251659264;visibility:visible;mso-wrap-style:square;mso-width-percent:0;mso-height-percent:0;mso-wrap-distance-left:9pt;mso-wrap-distance-top:0;mso-wrap-distance-right:9pt;mso-wrap-distance-bottom:0;mso-position-horizontal:absolute;mso-position-horizontal-relative:text;mso-position-vertical:absolute;mso-position-vertical-relative:text;mso-width-percent:0;mso-height-percent:0;mso-width-relative:page;mso-height-relative:page;v-text-anchor:top" o:gfxdata="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">
+              <v:shape id="Надпись 18" o:spid="_x0000_s1026" type="#_x0000_t202" style="position:absolute;margin-left:169.05pt;margin-top:6.15pt;width:141pt;height:28.5pt;z-index:251659264;visibility:visible;mso-wrap-style:square;mso-width-percent:0;mso-height-percent:0;mso-wrap-distance-left:9pt;mso-wrap-distance-top:0;mso-wrap-distance-right:9pt;mso-wrap-distance-bottom:0;mso-position-horizontal:absolute;mso-position-horizontal-relative:text;mso-position-vertical:absolute;mso-position-vertical-relative:text;mso-width-percent:0;mso-height-percent:0;mso-width-relative:page;mso-height-relative:page;v-text-anchor:top" o:gfxdata="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">
                 <v:textbox>
                   <w:txbxContent>
                     <w:p>
@@ -13284,7 +13547,7 @@
           </mc:Choice>
           <mc:Fallback>
             <w:pict>
-              <v:shape w14:anchorId="512310A0" id="Надпись 17" o:spid="_x0000_s1027" type="#_x0000_t202" style="position:absolute;margin-left:73.8pt;margin-top:56.45pt;width:134.25pt;height:28.5pt;z-index:251660288;visibility:visible;mso-wrap-style:square;mso-width-percent:0;mso-height-percent:0;mso-wrap-distance-left:9pt;mso-wrap-distance-top:0;mso-wrap-distance-right:9pt;mso-wrap-distance-bottom:0;mso-position-horizontal:absolute;mso-position-horizontal-relative:text;mso-position-vertical:absolute;mso-position-vertical-relative:text;mso-width-percent:0;mso-height-percent:0;mso-width-relative:page;mso-height-relative:page;v-text-anchor:top" o:gfxdata="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">
+              <v:shape w14:anchorId="512310A0" id="Надпись 17" o:spid="_x0000_s1027" type="#_x0000_t202" style="position:absolute;margin-left:73.8pt;margin-top:56.45pt;width:134.25pt;height:28.5pt;z-index:251660288;visibility:visible;mso-wrap-style:square;mso-width-percent:0;mso-height-percent:0;mso-wrap-distance-left:9pt;mso-wrap-distance-top:0;mso-wrap-distance-right:9pt;mso-wrap-distance-bottom:0;mso-position-horizontal:absolute;mso-position-horizontal-relative:text;mso-position-vertical:absolute;mso-position-vertical-relative:text;mso-width-percent:0;mso-height-percent:0;mso-width-relative:page;mso-height-relative:page;v-text-anchor:top" o:gfxdata="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">
                 <v:textbox>
                   <w:txbxContent>
                     <w:p>
@@ -13397,7 +13660,7 @@
           </mc:Choice>
           <mc:Fallback>
             <w:pict>
-              <v:shape w14:anchorId="4941B4E6" id="Надпись 16" o:spid="_x0000_s1028" type="#_x0000_t202" style="position:absolute;margin-left:285.3pt;margin-top:56.45pt;width:140.25pt;height:28.5pt;z-index:251661312;visibility:visible;mso-wrap-style:square;mso-width-percent:0;mso-height-percent:0;mso-wrap-distance-left:9pt;mso-wrap-distance-top:0;mso-wrap-distance-right:9pt;mso-wrap-distance-bottom:0;mso-position-horizontal:absolute;mso-position-horizontal-relative:text;mso-position-vertical:absolute;mso-position-vertical-relative:text;mso-width-percent:0;mso-height-percent:0;mso-width-relative:page;mso-height-relative:page;v-text-anchor:top" o:gfxdata="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">
+              <v:shape w14:anchorId="4941B4E6" id="Надпись 16" o:spid="_x0000_s1028" type="#_x0000_t202" style="position:absolute;margin-left:285.3pt;margin-top:56.45pt;width:140.25pt;height:28.5pt;z-index:251661312;visibility:visible;mso-wrap-style:square;mso-width-percent:0;mso-height-percent:0;mso-wrap-distance-left:9pt;mso-wrap-distance-top:0;mso-wrap-distance-right:9pt;mso-wrap-distance-bottom:0;mso-position-horizontal:absolute;mso-position-horizontal-relative:text;mso-position-vertical:absolute;mso-position-vertical-relative:text;mso-width-percent:0;mso-height-percent:0;mso-width-relative:page;mso-height-relative:page;v-text-anchor:top" o:gfxdata="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">
                 <v:textbox>
                   <w:txbxContent>
                     <w:p>
@@ -13707,14 +13970,14 @@
           <w:vanish/>
         </w:rPr>
       </w:pPr>
-      <w:bookmarkStart w:id="34" w:name="_Toc100789768"/>
-      <w:bookmarkStart w:id="35" w:name="_Toc100789801"/>
-      <w:bookmarkStart w:id="36" w:name="_Toc100789850"/>
-      <w:bookmarkStart w:id="37" w:name="_Toc100789951"/>
-      <w:bookmarkEnd w:id="34"/>
+      <w:bookmarkStart w:id="35" w:name="_Toc100789768"/>
+      <w:bookmarkStart w:id="36" w:name="_Toc100789801"/>
+      <w:bookmarkStart w:id="37" w:name="_Toc100789850"/>
+      <w:bookmarkStart w:id="38" w:name="_Toc100789951"/>
       <w:bookmarkEnd w:id="35"/>
       <w:bookmarkEnd w:id="36"/>
       <w:bookmarkEnd w:id="37"/>
+      <w:bookmarkEnd w:id="38"/>
     </w:p>
     <w:p>
       <w:pPr>
@@ -13735,14 +13998,14 @@
           <w:vanish/>
         </w:rPr>
       </w:pPr>
-      <w:bookmarkStart w:id="38" w:name="_Toc100789769"/>
-      <w:bookmarkStart w:id="39" w:name="_Toc100789802"/>
-      <w:bookmarkStart w:id="40" w:name="_Toc100789851"/>
-      <w:bookmarkStart w:id="41" w:name="_Toc100789952"/>
-      <w:bookmarkEnd w:id="38"/>
+      <w:bookmarkStart w:id="39" w:name="_Toc100789769"/>
+      <w:bookmarkStart w:id="40" w:name="_Toc100789802"/>
+      <w:bookmarkStart w:id="41" w:name="_Toc100789851"/>
+      <w:bookmarkStart w:id="42" w:name="_Toc100789952"/>
       <w:bookmarkEnd w:id="39"/>
       <w:bookmarkEnd w:id="40"/>
       <w:bookmarkEnd w:id="41"/>
+      <w:bookmarkEnd w:id="42"/>
     </w:p>
     <w:p>
       <w:pPr>
@@ -13763,21 +14026,21 @@
           <w:vanish/>
         </w:rPr>
       </w:pPr>
-      <w:bookmarkStart w:id="42" w:name="_Toc100789770"/>
-      <w:bookmarkStart w:id="43" w:name="_Toc100789803"/>
-      <w:bookmarkStart w:id="44" w:name="_Toc100789852"/>
-      <w:bookmarkStart w:id="45" w:name="_Toc100789953"/>
-      <w:bookmarkEnd w:id="42"/>
+      <w:bookmarkStart w:id="43" w:name="_Toc100789770"/>
+      <w:bookmarkStart w:id="44" w:name="_Toc100789803"/>
+      <w:bookmarkStart w:id="45" w:name="_Toc100789852"/>
+      <w:bookmarkStart w:id="46" w:name="_Toc100789953"/>
       <w:bookmarkEnd w:id="43"/>
       <w:bookmarkEnd w:id="44"/>
       <w:bookmarkEnd w:id="45"/>
+      <w:bookmarkEnd w:id="46"/>
     </w:p>
     <w:p>
       <w:pPr>
         <w:pStyle w:val="3"/>
         <w:ind w:left="0"/>
       </w:pPr>
-      <w:bookmarkStart w:id="46" w:name="_Toc100789954"/>
+      <w:bookmarkStart w:id="47" w:name="_Toc100789954"/>
       <w:r>
         <w:rPr>
           <w:rStyle w:val="30"/>
@@ -13788,7 +14051,7 @@
       <w:r>
         <w:t>:</w:t>
       </w:r>
-      <w:bookmarkEnd w:id="46"/>
+      <w:bookmarkEnd w:id="47"/>
     </w:p>
     <w:p>
       <w:pPr>
@@ -17784,11 +18047,11 @@
         <w:pStyle w:val="3"/>
         <w:ind w:left="0"/>
       </w:pPr>
-      <w:bookmarkStart w:id="47" w:name="_Toc100789955"/>
+      <w:bookmarkStart w:id="48" w:name="_Toc100789955"/>
       <w:r>
         <w:t>График проведения работ:</w:t>
       </w:r>
-      <w:bookmarkEnd w:id="47"/>
+      <w:bookmarkEnd w:id="48"/>
     </w:p>
     <w:p>
       <w:pPr>
@@ -17921,11 +18184,11 @@
       <w:pPr>
         <w:pStyle w:val="2"/>
       </w:pPr>
-      <w:bookmarkStart w:id="48" w:name="_Toc100789956"/>
+      <w:bookmarkStart w:id="49" w:name="_Toc100789956"/>
       <w:r>
         <w:t>Расчёт стоимости проведения работ.</w:t>
       </w:r>
-      <w:bookmarkEnd w:id="48"/>
+      <w:bookmarkEnd w:id="49"/>
     </w:p>
     <w:p>
       <w:pPr>
@@ -18123,7 +18386,7 @@
           </mc:Choice>
           <mc:Fallback>
             <w:pict>
-              <v:shape w14:anchorId="4F3E13AC" id="Надпись 19" o:spid="_x0000_s1029" type="#_x0000_t202" style="position:absolute;left:0;text-align:left;margin-left:10.05pt;margin-top:3.65pt;width:21.75pt;height:191.25pt;z-index:251667456;visibility:visible;mso-wrap-style:square;mso-width-percent:0;mso-height-percent:0;mso-wrap-distance-left:9pt;mso-wrap-distance-top:0;mso-wrap-distance-right:9pt;mso-wrap-distance-bottom:0;mso-position-horizontal:absolute;mso-position-horizontal-relative:text;mso-position-vertical:absolute;mso-position-vertical-relative:text;mso-width-percent:0;mso-height-percent:0;mso-width-relative:page;mso-height-relative:page;v-text-anchor:top" o:gfxdata="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">
+              <v:shape w14:anchorId="4F3E13AC" id="Надпись 19" o:spid="_x0000_s1029" type="#_x0000_t202" style="position:absolute;left:0;text-align:left;margin-left:10.05pt;margin-top:3.65pt;width:21.75pt;height:191.25pt;z-index:251667456;visibility:visible;mso-wrap-style:square;mso-width-percent:0;mso-height-percent:0;mso-wrap-distance-left:9pt;mso-wrap-distance-top:0;mso-wrap-distance-right:9pt;mso-wrap-distance-bottom:0;mso-position-horizontal:absolute;mso-position-horizontal-relative:text;mso-position-vertical:absolute;mso-position-vertical-relative:text;mso-width-percent:0;mso-height-percent:0;mso-width-relative:page;mso-height-relative:page;v-text-anchor:top" o:gfxdata="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">
                 <v:textbox>
                   <w:txbxContent>
                     <w:p>
@@ -26247,31 +26510,25 @@
           <w:numId w:val="9"/>
         </w:numPr>
       </w:pPr>
-      <w:bookmarkStart w:id="49" w:name="_Toc100789957"/>
+      <w:bookmarkStart w:id="50" w:name="_Toc100789957"/>
       <w:r>
         <w:lastRenderedPageBreak/>
         <w:t>Технологический раздел</w:t>
-      </w:r>
-      <w:bookmarkEnd w:id="49"/>
-    </w:p>
-    <w:p>
-      <w:pPr>
-        <w:pStyle w:val="2"/>
-      </w:pPr>
-      <w:bookmarkStart w:id="50" w:name="_Toc100789958"/>
-      <w:r>
-        <w:t>О</w:t>
-      </w:r>
-      <w:r>
-        <w:t>боснование выбора средств для реализации</w:t>
-      </w:r>
-      <w:r>
-        <w:t>.</w:t>
       </w:r>
       <w:bookmarkEnd w:id="50"/>
     </w:p>
     <w:p>
       <w:pPr>
+        <w:pStyle w:val="2"/>
+      </w:pPr>
+      <w:bookmarkStart w:id="51" w:name="_Toc100789958"/>
+      <w:r>
+        <w:t>Обоснование выбора средств для реализации.</w:t>
+      </w:r>
+      <w:bookmarkEnd w:id="51"/>
+    </w:p>
+    <w:p>
+      <w:pPr>
         <w:pStyle w:val="a0"/>
       </w:pPr>
       <w:r>
@@ -26905,36 +27162,9 @@
       <w:pPr>
         <w:pStyle w:val="2"/>
       </w:pPr>
-      <w:bookmarkStart w:id="51" w:name="_Toc100789959"/>
-      <w:r>
-        <w:t>О</w:t>
-      </w:r>
-      <w:r>
-        <w:t>писание разработанного программного средства</w:t>
-      </w:r>
-      <w:r>
-        <w:t>.</w:t>
-      </w:r>
-      <w:bookmarkEnd w:id="51"/>
-    </w:p>
-    <w:p>
-      <w:pPr>
-        <w:pStyle w:val="a0"/>
-      </w:pPr>
-    </w:p>
-    <w:p>
-      <w:pPr>
-        <w:pStyle w:val="2"/>
-      </w:pPr>
-      <w:bookmarkStart w:id="52" w:name="_Toc100789960"/>
-      <w:r>
-        <w:t>Т</w:t>
-      </w:r>
-      <w:r>
-        <w:t>естирование программного продукта</w:t>
-      </w:r>
-      <w:r>
-        <w:t>.</w:t>
+      <w:bookmarkStart w:id="52" w:name="_Toc100789959"/>
+      <w:r>
+        <w:t>Описание разработанного программного средства.</w:t>
       </w:r>
       <w:bookmarkEnd w:id="52"/>
     </w:p>
@@ -26947,28 +27177,24 @@
       <w:pPr>
         <w:pStyle w:val="2"/>
       </w:pPr>
-      <w:bookmarkStart w:id="53" w:name="_Toc100789961"/>
-      <w:r>
-        <w:t>Вывод к главе.</w:t>
+      <w:bookmarkStart w:id="53" w:name="_Toc100789960"/>
+      <w:r>
+        <w:t>Тестирование программного продукта.</w:t>
       </w:r>
       <w:bookmarkEnd w:id="53"/>
     </w:p>
-    <w:p/>
-    <w:p/>
-    <w:p/>
-    <w:p/>
-    <w:p/>
     <w:p>
       <w:pPr>
-        <w:pStyle w:val="1"/>
-        <w:numPr>
-          <w:ilvl w:val="0"/>
-          <w:numId w:val="9"/>
-        </w:numPr>
-      </w:pPr>
-      <w:bookmarkStart w:id="54" w:name="_Toc100789962"/>
-      <w:r>
-        <w:t>Заключение</w:t>
+        <w:pStyle w:val="a0"/>
+      </w:pPr>
+    </w:p>
+    <w:p>
+      <w:pPr>
+        <w:pStyle w:val="2"/>
+      </w:pPr>
+      <w:bookmarkStart w:id="54" w:name="_Toc100789961"/>
+      <w:r>
+        <w:t>Вывод к главе.</w:t>
       </w:r>
       <w:bookmarkEnd w:id="54"/>
     </w:p>
@@ -26985,9 +27211,9 @@
           <w:numId w:val="9"/>
         </w:numPr>
       </w:pPr>
-      <w:bookmarkStart w:id="55" w:name="_Toc100789963"/>
-      <w:r>
-        <w:t>Список используемых источников</w:t>
+      <w:bookmarkStart w:id="55" w:name="_Toc100789962"/>
+      <w:r>
+        <w:t>Заключение</w:t>
       </w:r>
       <w:bookmarkEnd w:id="55"/>
     </w:p>
@@ -26995,6 +27221,7 @@
     <w:p/>
     <w:p/>
     <w:p/>
+    <w:p/>
     <w:p>
       <w:pPr>
         <w:pStyle w:val="1"/>
@@ -27003,12 +27230,30 @@
           <w:numId w:val="9"/>
         </w:numPr>
       </w:pPr>
-      <w:bookmarkStart w:id="56" w:name="_Toc100789964"/>
+      <w:bookmarkStart w:id="56" w:name="_Toc100789963"/>
+      <w:r>
+        <w:t>Список используемых источников</w:t>
+      </w:r>
+      <w:bookmarkEnd w:id="56"/>
+    </w:p>
+    <w:p/>
+    <w:p/>
+    <w:p/>
+    <w:p/>
+    <w:p>
+      <w:pPr>
+        <w:pStyle w:val="1"/>
+        <w:numPr>
+          <w:ilvl w:val="0"/>
+          <w:numId w:val="9"/>
+        </w:numPr>
+      </w:pPr>
+      <w:bookmarkStart w:id="57" w:name="_Toc100789964"/>
       <w:r>
         <w:lastRenderedPageBreak/>
         <w:t>Приложения</w:t>
       </w:r>
-      <w:bookmarkEnd w:id="56"/>
+      <w:bookmarkEnd w:id="57"/>
     </w:p>
     <w:sectPr>
       <w:headerReference w:type="default" r:id="rId13"/>
@@ -27552,6 +27797,119 @@
     </w:lvl>
   </w:abstractNum>
   <w:abstractNum w:abstractNumId="4" w15:restartNumberingAfterBreak="0">
+    <w:nsid w:val="2A5E10F3"/>
+    <w:multiLevelType w:val="hybridMultilevel"/>
+    <w:tmpl w:val="003EC44C"/>
+    <w:lvl w:ilvl="0" w:tplc="04190001">
+      <w:start w:val="1"/>
+      <w:numFmt w:val="bullet"/>
+      <w:lvlText w:val=""/>
+      <w:lvlJc w:val="left"/>
+      <w:pPr>
+        <w:ind w:left="720" w:hanging="360"/>
+      </w:pPr>
+      <w:rPr>
+        <w:rFonts w:ascii="Symbol" w:hAnsi="Symbol" w:hint="default"/>
+      </w:rPr>
+    </w:lvl>
+    <w:lvl w:ilvl="1" w:tplc="04190003" w:tentative="1">
+      <w:start w:val="1"/>
+      <w:numFmt w:val="bullet"/>
+      <w:lvlText w:val="o"/>
+      <w:lvlJc w:val="left"/>
+      <w:pPr>
+        <w:ind w:left="1440" w:hanging="360"/>
+      </w:pPr>
+      <w:rPr>
+        <w:rFonts w:ascii="Courier New" w:hAnsi="Courier New" w:cs="Courier New" w:hint="default"/>
+      </w:rPr>
+    </w:lvl>
+    <w:lvl w:ilvl="2" w:tplc="04190005" w:tentative="1">
+      <w:start w:val="1"/>
+      <w:numFmt w:val="bullet"/>
+      <w:lvlText w:val=""/>
+      <w:lvlJc w:val="left"/>
+      <w:pPr>
+        <w:ind w:left="2160" w:hanging="360"/>
+      </w:pPr>
+      <w:rPr>
+        <w:rFonts w:ascii="Wingdings" w:hAnsi="Wingdings" w:hint="default"/>
+      </w:rPr>
+    </w:lvl>
+    <w:lvl w:ilvl="3" w:tplc="04190001" w:tentative="1">
+      <w:start w:val="1"/>
+      <w:numFmt w:val="bullet"/>
+      <w:lvlText w:val=""/>
+      <w:lvlJc w:val="left"/>
+      <w:pPr>
+        <w:ind w:left="2880" w:hanging="360"/>
+      </w:pPr>
+      <w:rPr>
+        <w:rFonts w:ascii="Symbol" w:hAnsi="Symbol" w:hint="default"/>
+      </w:rPr>
+    </w:lvl>
+    <w:lvl w:ilvl="4" w:tplc="04190003" w:tentative="1">
+      <w:start w:val="1"/>
+      <w:numFmt w:val="bullet"/>
+      <w:lvlText w:val="o"/>
+      <w:lvlJc w:val="left"/>
+      <w:pPr>
+        <w:ind w:left="3600" w:hanging="360"/>
+      </w:pPr>
+      <w:rPr>
+        <w:rFonts w:ascii="Courier New" w:hAnsi="Courier New" w:cs="Courier New" w:hint="default"/>
+      </w:rPr>
+    </w:lvl>
+    <w:lvl w:ilvl="5" w:tplc="04190005" w:tentative="1">
+      <w:start w:val="1"/>
+      <w:numFmt w:val="bullet"/>
+      <w:lvlText w:val=""/>
+      <w:lvlJc w:val="left"/>
+      <w:pPr>
+        <w:ind w:left="4320" w:hanging="360"/>
+      </w:pPr>
+      <w:rPr>
+        <w:rFonts w:ascii="Wingdings" w:hAnsi="Wingdings" w:hint="default"/>
+      </w:rPr>
+    </w:lvl>
+    <w:lvl w:ilvl="6" w:tplc="04190001" w:tentative="1">
+      <w:start w:val="1"/>
+      <w:numFmt w:val="bullet"/>
+      <w:lvlText w:val=""/>
+      <w:lvlJc w:val="left"/>
+      <w:pPr>
+        <w:ind w:left="5040" w:hanging="360"/>
+      </w:pPr>
+      <w:rPr>
+        <w:rFonts w:ascii="Symbol" w:hAnsi="Symbol" w:hint="default"/>
+      </w:rPr>
+    </w:lvl>
+    <w:lvl w:ilvl="7" w:tplc="04190003" w:tentative="1">
+      <w:start w:val="1"/>
+      <w:numFmt w:val="bullet"/>
+      <w:lvlText w:val="o"/>
+      <w:lvlJc w:val="left"/>
+      <w:pPr>
+        <w:ind w:left="5760" w:hanging="360"/>
+      </w:pPr>
+      <w:rPr>
+        <w:rFonts w:ascii="Courier New" w:hAnsi="Courier New" w:cs="Courier New" w:hint="default"/>
+      </w:rPr>
+    </w:lvl>
+    <w:lvl w:ilvl="8" w:tplc="04190005" w:tentative="1">
+      <w:start w:val="1"/>
+      <w:numFmt w:val="bullet"/>
+      <w:lvlText w:val=""/>
+      <w:lvlJc w:val="left"/>
+      <w:pPr>
+        <w:ind w:left="6480" w:hanging="360"/>
+      </w:pPr>
+      <w:rPr>
+        <w:rFonts w:ascii="Wingdings" w:hAnsi="Wingdings" w:hint="default"/>
+      </w:rPr>
+    </w:lvl>
+  </w:abstractNum>
+  <w:abstractNum w:abstractNumId="5" w15:restartNumberingAfterBreak="0">
     <w:nsid w:val="3E644979"/>
     <w:multiLevelType w:val="multilevel"/>
     <w:tmpl w:val="0419001F"/>
@@ -27637,7 +27995,7 @@
       </w:pPr>
     </w:lvl>
   </w:abstractNum>
-  <w:abstractNum w:abstractNumId="5" w15:restartNumberingAfterBreak="0">
+  <w:abstractNum w:abstractNumId="6" w15:restartNumberingAfterBreak="0">
     <w:nsid w:val="467F3DC8"/>
     <w:multiLevelType w:val="hybridMultilevel"/>
     <w:tmpl w:val="8580017A"/>
@@ -27750,7 +28108,7 @@
       </w:rPr>
     </w:lvl>
   </w:abstractNum>
-  <w:abstractNum w:abstractNumId="6" w15:restartNumberingAfterBreak="0">
+  <w:abstractNum w:abstractNumId="7" w15:restartNumberingAfterBreak="0">
     <w:nsid w:val="4BC503B1"/>
     <w:multiLevelType w:val="multilevel"/>
     <w:tmpl w:val="0419001F"/>
@@ -27836,7 +28194,7 @@
       </w:pPr>
     </w:lvl>
   </w:abstractNum>
-  <w:abstractNum w:abstractNumId="7" w15:restartNumberingAfterBreak="0">
+  <w:abstractNum w:abstractNumId="8" w15:restartNumberingAfterBreak="0">
     <w:nsid w:val="5AFC4B1E"/>
     <w:multiLevelType w:val="hybridMultilevel"/>
     <w:tmpl w:val="45F8A8F6"/>
@@ -27926,7 +28284,7 @@
       </w:pPr>
     </w:lvl>
   </w:abstractNum>
-  <w:abstractNum w:abstractNumId="8" w15:restartNumberingAfterBreak="0">
+  <w:abstractNum w:abstractNumId="9" w15:restartNumberingAfterBreak="0">
     <w:nsid w:val="653455EF"/>
     <w:multiLevelType w:val="multilevel"/>
     <w:tmpl w:val="CF103966"/>
@@ -28039,7 +28397,7 @@
       </w:rPr>
     </w:lvl>
   </w:abstractNum>
-  <w:abstractNum w:abstractNumId="9" w15:restartNumberingAfterBreak="0">
+  <w:abstractNum w:abstractNumId="10" w15:restartNumberingAfterBreak="0">
     <w:nsid w:val="65E83C9E"/>
     <w:multiLevelType w:val="multilevel"/>
     <w:tmpl w:val="B8AAFCD8"/>
@@ -28157,7 +28515,7 @@
       </w:rPr>
     </w:lvl>
   </w:abstractNum>
-  <w:abstractNum w:abstractNumId="10" w15:restartNumberingAfterBreak="0">
+  <w:abstractNum w:abstractNumId="11" w15:restartNumberingAfterBreak="0">
     <w:nsid w:val="67847FC7"/>
     <w:multiLevelType w:val="multilevel"/>
     <w:tmpl w:val="0419001F"/>
@@ -28243,7 +28601,7 @@
       </w:pPr>
     </w:lvl>
   </w:abstractNum>
-  <w:abstractNum w:abstractNumId="11" w15:restartNumberingAfterBreak="0">
+  <w:abstractNum w:abstractNumId="12" w15:restartNumberingAfterBreak="0">
     <w:nsid w:val="6DFB108A"/>
     <w:multiLevelType w:val="hybridMultilevel"/>
     <w:tmpl w:val="C86C4EA0"/>
@@ -28329,7 +28687,7 @@
       </w:pPr>
     </w:lvl>
   </w:abstractNum>
-  <w:abstractNum w:abstractNumId="12" w15:restartNumberingAfterBreak="0">
+  <w:abstractNum w:abstractNumId="13" w15:restartNumberingAfterBreak="0">
     <w:nsid w:val="6F710FEB"/>
     <w:multiLevelType w:val="multilevel"/>
     <w:tmpl w:val="3B4E8F86"/>
@@ -28424,7 +28782,7 @@
       </w:pPr>
     </w:lvl>
   </w:abstractNum>
-  <w:abstractNum w:abstractNumId="13" w15:restartNumberingAfterBreak="0">
+  <w:abstractNum w:abstractNumId="14" w15:restartNumberingAfterBreak="0">
     <w:nsid w:val="7268588C"/>
     <w:multiLevelType w:val="multilevel"/>
     <w:tmpl w:val="0419001F"/>
@@ -28510,7 +28868,7 @@
       </w:pPr>
     </w:lvl>
   </w:abstractNum>
-  <w:abstractNum w:abstractNumId="14" w15:restartNumberingAfterBreak="0">
+  <w:abstractNum w:abstractNumId="15" w15:restartNumberingAfterBreak="0">
     <w:nsid w:val="73136D89"/>
     <w:multiLevelType w:val="hybridMultilevel"/>
     <w:tmpl w:val="33BAE01A"/>
@@ -28600,7 +28958,7 @@
       </w:pPr>
     </w:lvl>
   </w:abstractNum>
-  <w:abstractNum w:abstractNumId="15" w15:restartNumberingAfterBreak="0">
+  <w:abstractNum w:abstractNumId="16" w15:restartNumberingAfterBreak="0">
     <w:nsid w:val="76B258C0"/>
     <w:multiLevelType w:val="multilevel"/>
     <w:tmpl w:val="0419001F"/>
@@ -28689,28 +29047,28 @@
       </w:pPr>
     </w:lvl>
   </w:abstractNum>
-  <w:num w:numId="1">
-    <w:abstractNumId w:val="12"/>
-  </w:num>
-  <w:num w:numId="2">
-    <w:abstractNumId w:val="15"/>
-  </w:num>
-  <w:num w:numId="3">
+  <w:num w:numId="1" w16cid:durableId="84421161">
     <w:abstractNumId w:val="13"/>
   </w:num>
-  <w:num w:numId="4">
+  <w:num w:numId="2" w16cid:durableId="711923904">
+    <w:abstractNumId w:val="16"/>
+  </w:num>
+  <w:num w:numId="3" w16cid:durableId="1087311850">
+    <w:abstractNumId w:val="14"/>
+  </w:num>
+  <w:num w:numId="4" w16cid:durableId="1010183573">
     <w:abstractNumId w:val="3"/>
   </w:num>
-  <w:num w:numId="5">
-    <w:abstractNumId w:val="4"/>
+  <w:num w:numId="5" w16cid:durableId="1694453631">
+    <w:abstractNumId w:val="5"/>
   </w:num>
-  <w:num w:numId="6">
-    <w:abstractNumId w:val="10"/>
+  <w:num w:numId="6" w16cid:durableId="1011225835">
+    <w:abstractNumId w:val="11"/>
   </w:num>
-  <w:num w:numId="7">
-    <w:abstractNumId w:val="6"/>
+  <w:num w:numId="7" w16cid:durableId="1554851763">
+    <w:abstractNumId w:val="7"/>
   </w:num>
-  <w:num w:numId="8">
+  <w:num w:numId="8" w16cid:durableId="824397430">
     <w:abstractNumId w:val="3"/>
     <w:lvlOverride w:ilvl="0">
       <w:startOverride w:val="1"/>
@@ -28740,32 +29098,32 @@
       <w:startOverride w:val="1"/>
     </w:lvlOverride>
   </w:num>
-  <w:num w:numId="9">
+  <w:num w:numId="9" w16cid:durableId="1509951900">
+    <w:abstractNumId w:val="10"/>
+  </w:num>
+  <w:num w:numId="10" w16cid:durableId="1500460827">
+    <w:abstractNumId w:val="8"/>
+  </w:num>
+  <w:num w:numId="11" w16cid:durableId="1118178583">
+    <w:abstractNumId w:val="15"/>
+  </w:num>
+  <w:num w:numId="12" w16cid:durableId="1278560618">
+    <w:abstractNumId w:val="2"/>
+  </w:num>
+  <w:num w:numId="13" w16cid:durableId="1814977667">
     <w:abstractNumId w:val="9"/>
   </w:num>
-  <w:num w:numId="10">
-    <w:abstractNumId w:val="7"/>
-  </w:num>
-  <w:num w:numId="11">
-    <w:abstractNumId w:val="14"/>
-  </w:num>
-  <w:num w:numId="12">
-    <w:abstractNumId w:val="2"/>
-  </w:num>
-  <w:num w:numId="13">
-    <w:abstractNumId w:val="8"/>
-  </w:num>
-  <w:num w:numId="14">
+  <w:num w:numId="14" w16cid:durableId="467745579">
     <w:abstractNumId w:val="0"/>
   </w:num>
-  <w:num w:numId="15">
+  <w:num w:numId="15" w16cid:durableId="1471559288">
     <w:abstractNumId w:val="1"/>
   </w:num>
-  <w:num w:numId="16">
-    <w:abstractNumId w:val="5"/>
+  <w:num w:numId="16" w16cid:durableId="1909801062">
+    <w:abstractNumId w:val="6"/>
   </w:num>
-  <w:num w:numId="17">
-    <w:abstractNumId w:val="11"/>
+  <w:num w:numId="17" w16cid:durableId="1395155038">
+    <w:abstractNumId w:val="12"/>
     <w:lvlOverride w:ilvl="0">
       <w:startOverride w:val="1"/>
     </w:lvlOverride>
@@ -28793,6 +29151,9 @@
     <w:lvlOverride w:ilvl="8">
       <w:startOverride w:val="1"/>
     </w:lvlOverride>
+  </w:num>
+  <w:num w:numId="18" w16cid:durableId="2072851306">
+    <w:abstractNumId w:val="4"/>
   </w:num>
 </w:numbering>
 </file>

</xml_diff>

<commit_message>
fix some economic shit
</commit_message>
<xml_diff>
--- a/ВКР_ИКБО-09-18_Лебедев_Олег_Алексеевич.docx
+++ b/ВКР_ИКБО-09-18_Лебедев_Олег_Алексеевич.docx
@@ -1337,7 +1337,6 @@
                 <w:highlight w:val="yellow"/>
               </w:rPr>
             </w:pPr>
-            <w:proofErr w:type="spellStart"/>
             <w:r>
               <w:rPr>
                 <w:rFonts w:ascii="Times New Roman" w:eastAsia="Times New Roman" w:hAnsi="Times New Roman"/>
@@ -1345,17 +1344,7 @@
                 <w:sz w:val="24"/>
                 <w:szCs w:val="24"/>
               </w:rPr>
-              <w:t>Чижанькова</w:t>
-            </w:r>
-            <w:proofErr w:type="spellEnd"/>
-            <w:r>
-              <w:rPr>
-                <w:rFonts w:ascii="Times New Roman" w:eastAsia="Times New Roman" w:hAnsi="Times New Roman"/>
-                <w:i/>
-                <w:sz w:val="24"/>
-                <w:szCs w:val="24"/>
-              </w:rPr>
-              <w:t xml:space="preserve"> И.В.</w:t>
+              <w:t>Чижанькова И.В.</w:t>
             </w:r>
           </w:p>
         </w:tc>
@@ -2236,18 +2225,8 @@
                 <w:sz w:val="24"/>
                 <w:szCs w:val="24"/>
               </w:rPr>
-              <w:t xml:space="preserve">Андрианова Елена </w:t>
-            </w:r>
-            <w:proofErr w:type="spellStart"/>
-            <w:r>
-              <w:rPr>
-                <w:rFonts w:ascii="Times New Roman" w:eastAsia="Times New Roman" w:hAnsi="Times New Roman" w:cs="Times New Roman"/>
-                <w:sz w:val="24"/>
-                <w:szCs w:val="24"/>
-              </w:rPr>
-              <w:t>Гельевна</w:t>
-            </w:r>
-            <w:proofErr w:type="spellEnd"/>
+              <w:t>Андрианова Елена Гельевна</w:t>
+            </w:r>
           </w:p>
         </w:tc>
         <w:tc>
@@ -4286,7 +4265,7 @@
                 <w:sz w:val="24"/>
                 <w:szCs w:val="24"/>
               </w:rPr>
-              <w:t>Расчет стоимости проведение работ по теме</w:t>
+              <w:t>Расчет стоимости проведение работ</w:t>
             </w:r>
           </w:p>
         </w:tc>
@@ -4960,7 +4939,6 @@
                 <w:szCs w:val="24"/>
               </w:rPr>
             </w:pPr>
-            <w:proofErr w:type="spellStart"/>
             <w:r>
               <w:rPr>
                 <w:rFonts w:ascii="Times New Roman" w:eastAsia="Times New Roman" w:hAnsi="Times New Roman" w:cs="Times New Roman"/>
@@ -4969,7 +4947,6 @@
               </w:rPr>
               <w:t>Нормоконтроль</w:t>
             </w:r>
-            <w:proofErr w:type="spellEnd"/>
           </w:p>
         </w:tc>
         <w:tc>
@@ -5469,23 +5446,13 @@
                 <w:szCs w:val="24"/>
               </w:rPr>
             </w:pPr>
-            <w:proofErr w:type="spellStart"/>
-            <w:r>
-              <w:rPr>
-                <w:rFonts w:ascii="Times New Roman" w:eastAsia="Times New Roman" w:hAnsi="Times New Roman" w:cs="Times New Roman"/>
-                <w:sz w:val="24"/>
-                <w:szCs w:val="24"/>
-              </w:rPr>
-              <w:t>Чижанькова</w:t>
-            </w:r>
-            <w:proofErr w:type="spellEnd"/>
-            <w:r>
-              <w:rPr>
-                <w:rFonts w:ascii="Times New Roman" w:eastAsia="Times New Roman" w:hAnsi="Times New Roman" w:cs="Times New Roman"/>
-                <w:sz w:val="24"/>
-                <w:szCs w:val="24"/>
-              </w:rPr>
-              <w:t xml:space="preserve"> Инна Владимировна</w:t>
+            <w:r>
+              <w:rPr>
+                <w:rFonts w:ascii="Times New Roman" w:eastAsia="Times New Roman" w:hAnsi="Times New Roman" w:cs="Times New Roman"/>
+                <w:sz w:val="24"/>
+                <w:szCs w:val="24"/>
+              </w:rPr>
+              <w:t>Чижанькова Инна Владимировна</w:t>
             </w:r>
           </w:p>
         </w:tc>
@@ -5605,27 +5572,7 @@
                 <w:sz w:val="24"/>
                 <w:szCs w:val="24"/>
               </w:rPr>
-              <w:t xml:space="preserve">Руководитель </w:t>
-            </w:r>
-            <w:proofErr w:type="gramStart"/>
-            <w:r>
-              <w:rPr>
-                <w:rFonts w:ascii="Times New Roman" w:eastAsia="Times New Roman" w:hAnsi="Times New Roman" w:cs="Times New Roman"/>
-                <w:bCs/>
-                <w:sz w:val="24"/>
-                <w:szCs w:val="24"/>
-              </w:rPr>
-              <w:t>ВКР:_</w:t>
-            </w:r>
-            <w:proofErr w:type="gramEnd"/>
-            <w:r>
-              <w:rPr>
-                <w:rFonts w:ascii="Times New Roman" w:eastAsia="Times New Roman" w:hAnsi="Times New Roman" w:cs="Times New Roman"/>
-                <w:bCs/>
-                <w:sz w:val="24"/>
-                <w:szCs w:val="24"/>
-              </w:rPr>
-              <w:t>____________________</w:t>
+              <w:t>Руководитель ВКР:_____________________</w:t>
             </w:r>
           </w:p>
         </w:tc>
@@ -5644,7 +5591,6 @@
                 <w:szCs w:val="24"/>
               </w:rPr>
             </w:pPr>
-            <w:proofErr w:type="gramStart"/>
             <w:r>
               <w:rPr>
                 <w:rFonts w:ascii="Times New Roman" w:eastAsia="Times New Roman" w:hAnsi="Times New Roman" w:cs="Times New Roman"/>
@@ -5652,17 +5598,7 @@
                 <w:sz w:val="24"/>
                 <w:szCs w:val="24"/>
               </w:rPr>
-              <w:t>Обучающийся:_</w:t>
-            </w:r>
-            <w:proofErr w:type="gramEnd"/>
-            <w:r>
-              <w:rPr>
-                <w:rFonts w:ascii="Times New Roman" w:eastAsia="Times New Roman" w:hAnsi="Times New Roman" w:cs="Times New Roman"/>
-                <w:bCs/>
-                <w:sz w:val="24"/>
-                <w:szCs w:val="24"/>
-              </w:rPr>
-              <w:t>_________________________</w:t>
+              <w:t>Обучающийся:__________________________</w:t>
             </w:r>
           </w:p>
         </w:tc>
@@ -5764,9 +5700,8 @@
                 <w:sz w:val="24"/>
                 <w:szCs w:val="24"/>
               </w:rPr>
-              <w:t>«</w:t>
-            </w:r>
-            <w:proofErr w:type="gramStart"/>
+              <w:t>«20»  апреля  202</w:t>
+            </w:r>
             <w:r>
               <w:rPr>
                 <w:rFonts w:ascii="Times New Roman" w:eastAsia="Times New Roman" w:hAnsi="Times New Roman" w:cs="Times New Roman"/>
@@ -5774,10 +5709,37 @@
                 <w:color w:val="000000"/>
                 <w:sz w:val="24"/>
                 <w:szCs w:val="24"/>
-              </w:rPr>
-              <w:t>20»  апреля</w:t>
-            </w:r>
-            <w:proofErr w:type="gramEnd"/>
+                <w:lang w:val="en-US"/>
+              </w:rPr>
+              <w:t>2</w:t>
+            </w:r>
+            <w:r>
+              <w:rPr>
+                <w:rFonts w:ascii="Times New Roman" w:eastAsia="Times New Roman" w:hAnsi="Times New Roman" w:cs="Times New Roman"/>
+                <w:color w:val="000000"/>
+                <w:sz w:val="24"/>
+                <w:szCs w:val="24"/>
+              </w:rPr>
+              <w:t xml:space="preserve"> г.</w:t>
+            </w:r>
+          </w:p>
+        </w:tc>
+        <w:tc>
+          <w:tcPr>
+            <w:tcW w:w="4927" w:type="dxa"/>
+            <w:hideMark/>
+          </w:tcPr>
+          <w:p>
+            <w:pPr>
+              <w:keepNext/>
+              <w:spacing w:after="0" w:line="256" w:lineRule="auto"/>
+              <w:rPr>
+                <w:rFonts w:ascii="Times New Roman" w:eastAsia="Times New Roman" w:hAnsi="Times New Roman" w:cs="Times New Roman"/>
+                <w:color w:val="000000"/>
+                <w:sz w:val="24"/>
+                <w:szCs w:val="24"/>
+              </w:rPr>
+            </w:pPr>
             <w:r>
               <w:rPr>
                 <w:rFonts w:ascii="Times New Roman" w:eastAsia="Times New Roman" w:hAnsi="Times New Roman" w:cs="Times New Roman"/>
@@ -5786,77 +5748,7 @@
                 <w:sz w:val="24"/>
                 <w:szCs w:val="24"/>
               </w:rPr>
-              <w:t xml:space="preserve">  202</w:t>
-            </w:r>
-            <w:r>
-              <w:rPr>
-                <w:rFonts w:ascii="Times New Roman" w:eastAsia="Times New Roman" w:hAnsi="Times New Roman" w:cs="Times New Roman"/>
-                <w:i/>
-                <w:color w:val="000000"/>
-                <w:sz w:val="24"/>
-                <w:szCs w:val="24"/>
-                <w:lang w:val="en-US"/>
-              </w:rPr>
-              <w:t>2</w:t>
-            </w:r>
-            <w:r>
-              <w:rPr>
-                <w:rFonts w:ascii="Times New Roman" w:eastAsia="Times New Roman" w:hAnsi="Times New Roman" w:cs="Times New Roman"/>
-                <w:color w:val="000000"/>
-                <w:sz w:val="24"/>
-                <w:szCs w:val="24"/>
-              </w:rPr>
-              <w:t xml:space="preserve"> г.</w:t>
-            </w:r>
-          </w:p>
-        </w:tc>
-        <w:tc>
-          <w:tcPr>
-            <w:tcW w:w="4927" w:type="dxa"/>
-            <w:hideMark/>
-          </w:tcPr>
-          <w:p>
-            <w:pPr>
-              <w:keepNext/>
-              <w:spacing w:after="0" w:line="256" w:lineRule="auto"/>
-              <w:rPr>
-                <w:rFonts w:ascii="Times New Roman" w:eastAsia="Times New Roman" w:hAnsi="Times New Roman" w:cs="Times New Roman"/>
-                <w:color w:val="000000"/>
-                <w:sz w:val="24"/>
-                <w:szCs w:val="24"/>
-              </w:rPr>
-            </w:pPr>
-            <w:r>
-              <w:rPr>
-                <w:rFonts w:ascii="Times New Roman" w:eastAsia="Times New Roman" w:hAnsi="Times New Roman" w:cs="Times New Roman"/>
-                <w:i/>
-                <w:color w:val="000000"/>
-                <w:sz w:val="24"/>
-                <w:szCs w:val="24"/>
-              </w:rPr>
-              <w:t>«</w:t>
-            </w:r>
-            <w:proofErr w:type="gramStart"/>
-            <w:r>
-              <w:rPr>
-                <w:rFonts w:ascii="Times New Roman" w:eastAsia="Times New Roman" w:hAnsi="Times New Roman" w:cs="Times New Roman"/>
-                <w:i/>
-                <w:color w:val="000000"/>
-                <w:sz w:val="24"/>
-                <w:szCs w:val="24"/>
-              </w:rPr>
-              <w:t>20»  апреля</w:t>
-            </w:r>
-            <w:proofErr w:type="gramEnd"/>
-            <w:r>
-              <w:rPr>
-                <w:rFonts w:ascii="Times New Roman" w:eastAsia="Times New Roman" w:hAnsi="Times New Roman" w:cs="Times New Roman"/>
-                <w:i/>
-                <w:color w:val="000000"/>
-                <w:sz w:val="24"/>
-                <w:szCs w:val="24"/>
-              </w:rPr>
-              <w:t xml:space="preserve"> 202</w:t>
+              <w:t>«20»  апреля 202</w:t>
             </w:r>
             <w:r>
               <w:rPr>
@@ -5925,23 +5817,7 @@
         <w:t xml:space="preserve">В выпускной квалификационной работе был рассмотрен процесс создания </w:t>
       </w:r>
       <w:r>
-        <w:t xml:space="preserve">Информационной системы по определения местонахождения звукового оборудования для сетевой арендной организации. В ходу создания были использованы редактор кода </w:t>
-      </w:r>
-      <w:proofErr w:type="spellStart"/>
-      <w:r>
-        <w:t>кода</w:t>
-      </w:r>
-      <w:proofErr w:type="spellEnd"/>
-      <w:r>
-        <w:t xml:space="preserve"> Visual Studio Code и язык JavaScript с использованием технологии Node.js и </w:t>
-      </w:r>
-      <w:proofErr w:type="spellStart"/>
-      <w:r>
-        <w:t>React</w:t>
-      </w:r>
-      <w:proofErr w:type="spellEnd"/>
-      <w:r>
-        <w:t>. В процессе разработки были пройдены все этапы от выявления требований до реализации и тестирования приложения.</w:t>
+        <w:t>Информационной системы по определения местонахождения звукового оборудования для сетевой арендной организации. В ходу создания были использованы редактор кода кода Visual Studio Code и язык JavaScript с использованием технологии Node.js и React. В процессе разработки были пройдены все этапы от выявления требований до реализации и тестирования приложения.</w:t>
       </w:r>
     </w:p>
     <w:p>
@@ -5949,31 +5825,7 @@
         <w:pStyle w:val="a0"/>
       </w:pPr>
       <w:r>
-        <w:t xml:space="preserve">Ключевые слова: программное приложение, </w:t>
-      </w:r>
-      <w:proofErr w:type="spellStart"/>
-      <w:r>
-        <w:t>React</w:t>
-      </w:r>
-      <w:proofErr w:type="spellEnd"/>
-      <w:r>
-        <w:t xml:space="preserve">, </w:t>
-      </w:r>
-      <w:proofErr w:type="spellStart"/>
-      <w:r>
-        <w:t>NodeJS</w:t>
-      </w:r>
-      <w:proofErr w:type="spellEnd"/>
-      <w:r>
-        <w:t xml:space="preserve">, ПО, интерфейс, CSS, </w:t>
-      </w:r>
-      <w:proofErr w:type="spellStart"/>
-      <w:r>
-        <w:t>PostgreSQL</w:t>
-      </w:r>
-      <w:proofErr w:type="spellEnd"/>
-      <w:r>
-        <w:t>.</w:t>
+        <w:t>Ключевые слова: программное приложение, React, NodeJS, ПО, интерфейс, CSS, PostgreSQL.</w:t>
       </w:r>
     </w:p>
     <w:p>
@@ -11016,25 +10868,7 @@
           <w:szCs w:val="28"/>
         </w:rPr>
         <w:br/>
-        <w:t>Для сравнения было выбрано 2 программных средства: «</w:t>
-      </w:r>
-      <w:proofErr w:type="spellStart"/>
-      <w:r>
-        <w:rPr>
-          <w:rFonts w:ascii="Times New Roman" w:eastAsia="Times New Roman" w:hAnsi="Times New Roman" w:cs="Times New Roman"/>
-          <w:sz w:val="28"/>
-          <w:szCs w:val="28"/>
-        </w:rPr>
-        <w:t>МойСклад</w:t>
-      </w:r>
-      <w:proofErr w:type="spellEnd"/>
-      <w:r>
-        <w:rPr>
-          <w:rFonts w:ascii="Times New Roman" w:eastAsia="Times New Roman" w:hAnsi="Times New Roman" w:cs="Times New Roman"/>
-          <w:sz w:val="28"/>
-          <w:szCs w:val="28"/>
-        </w:rPr>
-        <w:t>» и «RENT IN HAND».</w:t>
+        <w:t>Для сравнения было выбрано 2 программных средства: «МойСклад» и «RENT IN HAND».</w:t>
       </w:r>
     </w:p>
     <w:p>
@@ -11141,25 +10975,7 @@
                 <w:sz w:val="24"/>
                 <w:szCs w:val="24"/>
               </w:rPr>
-              <w:t>«</w:t>
-            </w:r>
-            <w:proofErr w:type="spellStart"/>
-            <w:r>
-              <w:rPr>
-                <w:rFonts w:ascii="Times New Roman" w:eastAsia="Times New Roman" w:hAnsi="Times New Roman" w:cs="Times New Roman"/>
-                <w:sz w:val="24"/>
-                <w:szCs w:val="24"/>
-              </w:rPr>
-              <w:t>МойСклад</w:t>
-            </w:r>
-            <w:proofErr w:type="spellEnd"/>
-            <w:r>
-              <w:rPr>
-                <w:rFonts w:ascii="Times New Roman" w:eastAsia="Times New Roman" w:hAnsi="Times New Roman" w:cs="Times New Roman"/>
-                <w:sz w:val="24"/>
-                <w:szCs w:val="24"/>
-              </w:rPr>
-              <w:t>»</w:t>
+              <w:t>«МойСклад»</w:t>
             </w:r>
           </w:p>
         </w:tc>
@@ -11905,25 +11721,7 @@
           <w:sz w:val="28"/>
           <w:szCs w:val="28"/>
         </w:rPr>
-        <w:t xml:space="preserve">– </w:t>
-      </w:r>
-      <w:proofErr w:type="spellStart"/>
-      <w:r>
-        <w:rPr>
-          <w:rFonts w:ascii="Times New Roman" w:eastAsia="Times New Roman" w:hAnsi="Times New Roman" w:cs="Times New Roman"/>
-          <w:sz w:val="28"/>
-          <w:szCs w:val="28"/>
-        </w:rPr>
-        <w:t>товароучетная</w:t>
-      </w:r>
-      <w:proofErr w:type="spellEnd"/>
-      <w:r>
-        <w:rPr>
-          <w:rFonts w:ascii="Times New Roman" w:eastAsia="Times New Roman" w:hAnsi="Times New Roman" w:cs="Times New Roman"/>
-          <w:sz w:val="28"/>
-          <w:szCs w:val="28"/>
-        </w:rPr>
-        <w:t xml:space="preserve"> система – управление товарами и ценами;</w:t>
+        <w:t>– товароучетная система – управление товарами и ценами;</w:t>
       </w:r>
     </w:p>
     <w:p>
@@ -12727,29 +12525,7 @@
           <w:sz w:val="28"/>
           <w:szCs w:val="28"/>
         </w:rPr>
-        <w:t xml:space="preserve">. </w:t>
-      </w:r>
-      <w:proofErr w:type="spellStart"/>
-      <w:r>
-        <w:rPr>
-          <w:rFonts w:ascii="Times New Roman" w:eastAsia="Times New Roman" w:hAnsi="Times New Roman" w:cs="Times New Roman"/>
-          <w:b/>
-          <w:bCs/>
-          <w:sz w:val="28"/>
-          <w:szCs w:val="28"/>
-        </w:rPr>
-        <w:t>Товароучетная</w:t>
-      </w:r>
-      <w:proofErr w:type="spellEnd"/>
-      <w:r>
-        <w:rPr>
-          <w:rFonts w:ascii="Times New Roman" w:eastAsia="Times New Roman" w:hAnsi="Times New Roman" w:cs="Times New Roman"/>
-          <w:b/>
-          <w:bCs/>
-          <w:sz w:val="28"/>
-          <w:szCs w:val="28"/>
-        </w:rPr>
-        <w:t xml:space="preserve"> система</w:t>
+        <w:t>. Товароучетная система</w:t>
       </w:r>
       <w:r>
         <w:rPr>
@@ -12911,25 +12687,7 @@
           <w:sz w:val="28"/>
           <w:szCs w:val="28"/>
         </w:rPr>
-        <w:t xml:space="preserve">На сегодняшний день существует большое количество разнообразных методологий разработки информационных систем. Выбор методологии зависит от специфики проекта, например, от таких показателей как размер проекта, количество разработчиков, присутствие четких требований к системе и </w:t>
-      </w:r>
-      <w:proofErr w:type="spellStart"/>
-      <w:r>
-        <w:rPr>
-          <w:rFonts w:ascii="Times New Roman" w:eastAsia="Times New Roman" w:hAnsi="Times New Roman" w:cs="Times New Roman"/>
-          <w:sz w:val="28"/>
-          <w:szCs w:val="28"/>
-        </w:rPr>
-        <w:t>тд</w:t>
-      </w:r>
-      <w:proofErr w:type="spellEnd"/>
-      <w:r>
-        <w:rPr>
-          <w:rFonts w:ascii="Times New Roman" w:eastAsia="Times New Roman" w:hAnsi="Times New Roman" w:cs="Times New Roman"/>
-          <w:sz w:val="28"/>
-          <w:szCs w:val="28"/>
-        </w:rPr>
-        <w:t>.</w:t>
+        <w:t>На сегодняшний день существует большое количество разнообразных методологий разработки информационных систем. Выбор методологии зависит от специфики проекта, например, от таких показателей как размер проекта, количество разработчиков, присутствие четких требований к системе и тд.</w:t>
       </w:r>
     </w:p>
     <w:p>
@@ -13189,16 +12947,8 @@
         <w:rPr>
           <w:highlight w:val="yellow"/>
         </w:rPr>
-        <w:t xml:space="preserve"> диаграмма БД с словами, как все круто </w:t>
-      </w:r>
-      <w:proofErr w:type="gramStart"/>
-      <w:r>
-        <w:rPr>
-          <w:highlight w:val="yellow"/>
-        </w:rPr>
-        <w:t>продумано.*</w:t>
-      </w:r>
-      <w:proofErr w:type="gramEnd"/>
+        <w:t xml:space="preserve"> диаграмма БД с словами, как все круто продумано.*</w:t>
+      </w:r>
     </w:p>
     <w:p>
       <w:pPr>
@@ -13302,21 +13052,7 @@
         <w:rPr>
           <w:highlight w:val="yellow"/>
         </w:rPr>
-        <w:t xml:space="preserve">*Диаграмма архитектуры </w:t>
-      </w:r>
-      <w:proofErr w:type="spellStart"/>
-      <w:r>
-        <w:rPr>
-          <w:highlight w:val="yellow"/>
-        </w:rPr>
-        <w:t>типо</w:t>
-      </w:r>
-      <w:proofErr w:type="spellEnd"/>
-      <w:r>
-        <w:rPr>
-          <w:highlight w:val="yellow"/>
-        </w:rPr>
-        <w:t xml:space="preserve"> такого *</w:t>
+        <w:t>*Диаграмма архитектуры типо такого *</w:t>
       </w:r>
     </w:p>
     <w:p>
@@ -13434,16 +13170,8 @@
         <w:rPr>
           <w:highlight w:val="yellow"/>
         </w:rPr>
-        <w:t xml:space="preserve">0 и еще может какая-нить схемы с словами как гениально все </w:t>
-      </w:r>
-      <w:proofErr w:type="gramStart"/>
-      <w:r>
-        <w:rPr>
-          <w:highlight w:val="yellow"/>
-        </w:rPr>
-        <w:t>спроектировано.*</w:t>
-      </w:r>
-      <w:proofErr w:type="gramEnd"/>
+        <w:t>0 и еще может какая-нить схемы с словами как гениально все спроектировано.*</w:t>
+      </w:r>
     </w:p>
     <w:p>
       <w:pPr>
@@ -18404,7 +18132,7 @@
                 <v:stroke joinstyle="miter"/>
                 <v:path gradientshapeok="t" o:connecttype="rect"/>
               </v:shapetype>
-              <v:shape id="Надпись 19" o:spid="_x0000_s1026" type="#_x0000_t202" style="position:absolute;left:0;text-align:left;margin-left:10.05pt;margin-top:3.65pt;width:21.75pt;height:191.25pt;z-index:251667456;visibility:visible;mso-wrap-style:square;mso-width-percent:0;mso-height-percent:0;mso-wrap-distance-left:9pt;mso-wrap-distance-top:0;mso-wrap-distance-right:9pt;mso-wrap-distance-bottom:0;mso-position-horizontal:absolute;mso-position-horizontal-relative:text;mso-position-vertical:absolute;mso-position-vertical-relative:text;mso-width-percent:0;mso-height-percent:0;mso-width-relative:page;mso-height-relative:page;v-text-anchor:top" o:gfxdata="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">
+              <v:shape id="Надпись 19" o:spid="_x0000_s1026" type="#_x0000_t202" style="position:absolute;left:0;text-align:left;margin-left:10.05pt;margin-top:3.65pt;width:21.75pt;height:191.25pt;z-index:251667456;visibility:visible;mso-wrap-style:square;mso-width-percent:0;mso-height-percent:0;mso-wrap-distance-left:9pt;mso-wrap-distance-top:0;mso-wrap-distance-right:9pt;mso-wrap-distance-bottom:0;mso-position-horizontal:absolute;mso-position-horizontal-relative:text;mso-position-vertical:absolute;mso-position-vertical-relative:text;mso-width-percent:0;mso-height-percent:0;mso-width-relative:page;mso-height-relative:page;v-text-anchor:top" o:gfxdata="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">
                 <v:textbox>
                   <w:txbxContent>
                     <w:p>
@@ -18711,168 +18439,179 @@
                 <w:sz w:val="24"/>
                 <w:szCs w:val="24"/>
               </w:rPr>
-              <w:t xml:space="preserve">№ </w:t>
-            </w:r>
-            <w:proofErr w:type="spellStart"/>
-            <w:r>
+              <w:t>№ пп</w:t>
+            </w:r>
+          </w:p>
+        </w:tc>
+        <w:tc>
+          <w:tcPr>
+            <w:tcW w:w="2354" w:type="dxa"/>
+            <w:tcBorders>
+              <w:top w:val="single" w:sz="4" w:space="0" w:color="000000" w:themeColor="text1"/>
+              <w:left w:val="single" w:sz="4" w:space="0" w:color="000000" w:themeColor="text1"/>
+              <w:bottom w:val="single" w:sz="4" w:space="0" w:color="000000" w:themeColor="text1"/>
+              <w:right w:val="single" w:sz="4" w:space="0" w:color="000000" w:themeColor="text1"/>
+            </w:tcBorders>
+            <w:hideMark/>
+          </w:tcPr>
+          <w:p>
+            <w:pPr>
+              <w:spacing w:line="360" w:lineRule="auto"/>
               <w:rPr>
                 <w:rFonts w:ascii="Times New Roman" w:hAnsi="Times New Roman" w:cs="Times New Roman"/>
                 <w:b/>
                 <w:sz w:val="24"/>
                 <w:szCs w:val="24"/>
               </w:rPr>
-              <w:t>пп</w:t>
-            </w:r>
-            <w:proofErr w:type="spellEnd"/>
-          </w:p>
-        </w:tc>
-        <w:tc>
-          <w:tcPr>
-            <w:tcW w:w="2354" w:type="dxa"/>
-            <w:tcBorders>
-              <w:top w:val="single" w:sz="4" w:space="0" w:color="000000" w:themeColor="text1"/>
-              <w:left w:val="single" w:sz="4" w:space="0" w:color="000000" w:themeColor="text1"/>
-              <w:bottom w:val="single" w:sz="4" w:space="0" w:color="000000" w:themeColor="text1"/>
-              <w:right w:val="single" w:sz="4" w:space="0" w:color="000000" w:themeColor="text1"/>
-            </w:tcBorders>
-            <w:hideMark/>
-          </w:tcPr>
-          <w:p>
-            <w:pPr>
-              <w:spacing w:line="360" w:lineRule="auto"/>
+            </w:pPr>
+            <w:r>
               <w:rPr>
                 <w:rFonts w:ascii="Times New Roman" w:hAnsi="Times New Roman" w:cs="Times New Roman"/>
                 <w:b/>
                 <w:sz w:val="24"/>
                 <w:szCs w:val="24"/>
               </w:rPr>
-            </w:pPr>
-            <w:r>
+              <w:t>Наименование</w:t>
+            </w:r>
+          </w:p>
+          <w:p>
+            <w:pPr>
+              <w:spacing w:line="360" w:lineRule="auto"/>
               <w:rPr>
                 <w:rFonts w:ascii="Times New Roman" w:hAnsi="Times New Roman" w:cs="Times New Roman"/>
                 <w:b/>
                 <w:sz w:val="24"/>
                 <w:szCs w:val="24"/>
               </w:rPr>
-              <w:t>Наименование</w:t>
-            </w:r>
-          </w:p>
-          <w:p>
-            <w:pPr>
-              <w:spacing w:line="360" w:lineRule="auto"/>
+            </w:pPr>
+            <w:r>
               <w:rPr>
                 <w:rFonts w:ascii="Times New Roman" w:hAnsi="Times New Roman" w:cs="Times New Roman"/>
                 <w:b/>
                 <w:sz w:val="24"/>
                 <w:szCs w:val="24"/>
               </w:rPr>
-            </w:pPr>
-            <w:r>
+              <w:t>материалов</w:t>
+            </w:r>
+          </w:p>
+        </w:tc>
+        <w:tc>
+          <w:tcPr>
+            <w:tcW w:w="1404" w:type="dxa"/>
+            <w:tcBorders>
+              <w:top w:val="single" w:sz="4" w:space="0" w:color="000000" w:themeColor="text1"/>
+              <w:left w:val="single" w:sz="4" w:space="0" w:color="000000" w:themeColor="text1"/>
+              <w:bottom w:val="single" w:sz="4" w:space="0" w:color="000000" w:themeColor="text1"/>
+              <w:right w:val="single" w:sz="4" w:space="0" w:color="000000" w:themeColor="text1"/>
+            </w:tcBorders>
+            <w:hideMark/>
+          </w:tcPr>
+          <w:p>
+            <w:pPr>
+              <w:spacing w:line="360" w:lineRule="auto"/>
               <w:rPr>
                 <w:rFonts w:ascii="Times New Roman" w:hAnsi="Times New Roman" w:cs="Times New Roman"/>
                 <w:b/>
                 <w:sz w:val="24"/>
                 <w:szCs w:val="24"/>
               </w:rPr>
-              <w:t>материалов</w:t>
-            </w:r>
-          </w:p>
-        </w:tc>
-        <w:tc>
-          <w:tcPr>
-            <w:tcW w:w="1404" w:type="dxa"/>
-            <w:tcBorders>
-              <w:top w:val="single" w:sz="4" w:space="0" w:color="000000" w:themeColor="text1"/>
-              <w:left w:val="single" w:sz="4" w:space="0" w:color="000000" w:themeColor="text1"/>
-              <w:bottom w:val="single" w:sz="4" w:space="0" w:color="000000" w:themeColor="text1"/>
-              <w:right w:val="single" w:sz="4" w:space="0" w:color="000000" w:themeColor="text1"/>
-            </w:tcBorders>
-            <w:hideMark/>
-          </w:tcPr>
-          <w:p>
-            <w:pPr>
-              <w:spacing w:line="360" w:lineRule="auto"/>
+            </w:pPr>
+            <w:r>
               <w:rPr>
                 <w:rFonts w:ascii="Times New Roman" w:hAnsi="Times New Roman" w:cs="Times New Roman"/>
                 <w:b/>
                 <w:sz w:val="24"/>
                 <w:szCs w:val="24"/>
               </w:rPr>
-            </w:pPr>
-            <w:r>
+              <w:t>Единицы измерения</w:t>
+            </w:r>
+          </w:p>
+        </w:tc>
+        <w:tc>
+          <w:tcPr>
+            <w:tcW w:w="1783" w:type="dxa"/>
+            <w:tcBorders>
+              <w:top w:val="single" w:sz="4" w:space="0" w:color="000000" w:themeColor="text1"/>
+              <w:left w:val="single" w:sz="4" w:space="0" w:color="000000" w:themeColor="text1"/>
+              <w:bottom w:val="single" w:sz="4" w:space="0" w:color="000000" w:themeColor="text1"/>
+              <w:right w:val="single" w:sz="4" w:space="0" w:color="000000" w:themeColor="text1"/>
+            </w:tcBorders>
+            <w:hideMark/>
+          </w:tcPr>
+          <w:p>
+            <w:pPr>
+              <w:spacing w:line="360" w:lineRule="auto"/>
               <w:rPr>
                 <w:rFonts w:ascii="Times New Roman" w:hAnsi="Times New Roman" w:cs="Times New Roman"/>
                 <w:b/>
                 <w:sz w:val="24"/>
                 <w:szCs w:val="24"/>
               </w:rPr>
-              <w:t>Единицы измерения</w:t>
-            </w:r>
-          </w:p>
-        </w:tc>
-        <w:tc>
-          <w:tcPr>
-            <w:tcW w:w="1783" w:type="dxa"/>
-            <w:tcBorders>
-              <w:top w:val="single" w:sz="4" w:space="0" w:color="000000" w:themeColor="text1"/>
-              <w:left w:val="single" w:sz="4" w:space="0" w:color="000000" w:themeColor="text1"/>
-              <w:bottom w:val="single" w:sz="4" w:space="0" w:color="000000" w:themeColor="text1"/>
-              <w:right w:val="single" w:sz="4" w:space="0" w:color="000000" w:themeColor="text1"/>
-            </w:tcBorders>
-            <w:hideMark/>
-          </w:tcPr>
-          <w:p>
-            <w:pPr>
-              <w:spacing w:line="360" w:lineRule="auto"/>
+            </w:pPr>
+            <w:r>
               <w:rPr>
                 <w:rFonts w:ascii="Times New Roman" w:hAnsi="Times New Roman" w:cs="Times New Roman"/>
                 <w:b/>
                 <w:sz w:val="24"/>
                 <w:szCs w:val="24"/>
               </w:rPr>
-            </w:pPr>
-            <w:r>
+              <w:t>Количество</w:t>
+            </w:r>
+          </w:p>
+        </w:tc>
+        <w:tc>
+          <w:tcPr>
+            <w:tcW w:w="1569" w:type="dxa"/>
+            <w:tcBorders>
+              <w:top w:val="single" w:sz="4" w:space="0" w:color="000000" w:themeColor="text1"/>
+              <w:left w:val="single" w:sz="4" w:space="0" w:color="000000" w:themeColor="text1"/>
+              <w:bottom w:val="single" w:sz="4" w:space="0" w:color="000000" w:themeColor="text1"/>
+              <w:right w:val="single" w:sz="4" w:space="0" w:color="000000" w:themeColor="text1"/>
+            </w:tcBorders>
+            <w:hideMark/>
+          </w:tcPr>
+          <w:p>
+            <w:pPr>
+              <w:spacing w:line="360" w:lineRule="auto"/>
               <w:rPr>
                 <w:rFonts w:ascii="Times New Roman" w:hAnsi="Times New Roman" w:cs="Times New Roman"/>
                 <w:b/>
                 <w:sz w:val="24"/>
                 <w:szCs w:val="24"/>
               </w:rPr>
-              <w:t>Количество</w:t>
-            </w:r>
-          </w:p>
-        </w:tc>
-        <w:tc>
-          <w:tcPr>
-            <w:tcW w:w="1569" w:type="dxa"/>
-            <w:tcBorders>
-              <w:top w:val="single" w:sz="4" w:space="0" w:color="000000" w:themeColor="text1"/>
-              <w:left w:val="single" w:sz="4" w:space="0" w:color="000000" w:themeColor="text1"/>
-              <w:bottom w:val="single" w:sz="4" w:space="0" w:color="000000" w:themeColor="text1"/>
-              <w:right w:val="single" w:sz="4" w:space="0" w:color="000000" w:themeColor="text1"/>
-            </w:tcBorders>
-            <w:hideMark/>
-          </w:tcPr>
-          <w:p>
-            <w:pPr>
-              <w:spacing w:line="360" w:lineRule="auto"/>
+            </w:pPr>
+            <w:r>
               <w:rPr>
                 <w:rFonts w:ascii="Times New Roman" w:hAnsi="Times New Roman" w:cs="Times New Roman"/>
                 <w:b/>
                 <w:sz w:val="24"/>
                 <w:szCs w:val="24"/>
               </w:rPr>
-            </w:pPr>
-            <w:r>
+              <w:t>Цена за единицу (руб)</w:t>
+            </w:r>
+          </w:p>
+        </w:tc>
+        <w:tc>
+          <w:tcPr>
+            <w:tcW w:w="1685" w:type="dxa"/>
+            <w:tcBorders>
+              <w:top w:val="single" w:sz="4" w:space="0" w:color="000000" w:themeColor="text1"/>
+              <w:left w:val="single" w:sz="4" w:space="0" w:color="000000" w:themeColor="text1"/>
+              <w:bottom w:val="single" w:sz="4" w:space="0" w:color="000000" w:themeColor="text1"/>
+              <w:right w:val="single" w:sz="4" w:space="0" w:color="000000" w:themeColor="text1"/>
+            </w:tcBorders>
+            <w:hideMark/>
+          </w:tcPr>
+          <w:p>
+            <w:pPr>
+              <w:spacing w:line="360" w:lineRule="auto"/>
               <w:rPr>
                 <w:rFonts w:ascii="Times New Roman" w:hAnsi="Times New Roman" w:cs="Times New Roman"/>
                 <w:b/>
                 <w:sz w:val="24"/>
                 <w:szCs w:val="24"/>
               </w:rPr>
-              <w:t>Цена за единицу (</w:t>
-            </w:r>
-            <w:proofErr w:type="spellStart"/>
+            </w:pPr>
             <w:r>
               <w:rPr>
                 <w:rFonts w:ascii="Times New Roman" w:hAnsi="Times New Roman" w:cs="Times New Roman"/>
@@ -18880,69 +18619,7 @@
                 <w:sz w:val="24"/>
                 <w:szCs w:val="24"/>
               </w:rPr>
-              <w:t>руб</w:t>
-            </w:r>
-            <w:proofErr w:type="spellEnd"/>
-            <w:r>
-              <w:rPr>
-                <w:rFonts w:ascii="Times New Roman" w:hAnsi="Times New Roman" w:cs="Times New Roman"/>
-                <w:b/>
-                <w:sz w:val="24"/>
-                <w:szCs w:val="24"/>
-              </w:rPr>
-              <w:t>)</w:t>
-            </w:r>
-          </w:p>
-        </w:tc>
-        <w:tc>
-          <w:tcPr>
-            <w:tcW w:w="1685" w:type="dxa"/>
-            <w:tcBorders>
-              <w:top w:val="single" w:sz="4" w:space="0" w:color="000000" w:themeColor="text1"/>
-              <w:left w:val="single" w:sz="4" w:space="0" w:color="000000" w:themeColor="text1"/>
-              <w:bottom w:val="single" w:sz="4" w:space="0" w:color="000000" w:themeColor="text1"/>
-              <w:right w:val="single" w:sz="4" w:space="0" w:color="000000" w:themeColor="text1"/>
-            </w:tcBorders>
-            <w:hideMark/>
-          </w:tcPr>
-          <w:p>
-            <w:pPr>
-              <w:spacing w:line="360" w:lineRule="auto"/>
-              <w:rPr>
-                <w:rFonts w:ascii="Times New Roman" w:hAnsi="Times New Roman" w:cs="Times New Roman"/>
-                <w:b/>
-                <w:sz w:val="24"/>
-                <w:szCs w:val="24"/>
-              </w:rPr>
-            </w:pPr>
-            <w:r>
-              <w:rPr>
-                <w:rFonts w:ascii="Times New Roman" w:hAnsi="Times New Roman" w:cs="Times New Roman"/>
-                <w:b/>
-                <w:sz w:val="24"/>
-                <w:szCs w:val="24"/>
-              </w:rPr>
-              <w:t>Стоимость (</w:t>
-            </w:r>
-            <w:proofErr w:type="spellStart"/>
-            <w:r>
-              <w:rPr>
-                <w:rFonts w:ascii="Times New Roman" w:hAnsi="Times New Roman" w:cs="Times New Roman"/>
-                <w:b/>
-                <w:sz w:val="24"/>
-                <w:szCs w:val="24"/>
-              </w:rPr>
-              <w:t>руб</w:t>
-            </w:r>
-            <w:proofErr w:type="spellEnd"/>
-            <w:r>
-              <w:rPr>
-                <w:rFonts w:ascii="Times New Roman" w:hAnsi="Times New Roman" w:cs="Times New Roman"/>
-                <w:b/>
-                <w:sz w:val="24"/>
-                <w:szCs w:val="24"/>
-              </w:rPr>
-              <w:t>)</w:t>
+              <w:t>Стоимость (руб)</w:t>
             </w:r>
           </w:p>
         </w:tc>
@@ -19207,23 +18884,13 @@
               </w:rPr>
               <w:t>USB-</w:t>
             </w:r>
-            <w:proofErr w:type="spellStart"/>
-            <w:r>
-              <w:rPr>
-                <w:rFonts w:ascii="Times New Roman" w:hAnsi="Times New Roman" w:cs="Times New Roman"/>
-                <w:sz w:val="24"/>
-                <w:szCs w:val="24"/>
-              </w:rPr>
-              <w:t>флеш</w:t>
-            </w:r>
-            <w:proofErr w:type="spellEnd"/>
-            <w:r>
-              <w:rPr>
-                <w:rFonts w:ascii="Times New Roman" w:hAnsi="Times New Roman" w:cs="Times New Roman"/>
-                <w:sz w:val="24"/>
-                <w:szCs w:val="24"/>
-              </w:rPr>
-              <w:t>-накопитель 32Гб</w:t>
+            <w:r>
+              <w:rPr>
+                <w:rFonts w:ascii="Times New Roman" w:hAnsi="Times New Roman" w:cs="Times New Roman"/>
+                <w:sz w:val="24"/>
+                <w:szCs w:val="24"/>
+              </w:rPr>
+              <w:t>флеш-накопитель 32Гб</w:t>
             </w:r>
           </w:p>
         </w:tc>
@@ -19247,7 +18914,6 @@
                 <w:szCs w:val="24"/>
               </w:rPr>
             </w:pPr>
-            <w:proofErr w:type="spellStart"/>
             <w:r>
               <w:rPr>
                 <w:rFonts w:ascii="Times New Roman" w:hAnsi="Times New Roman" w:cs="Times New Roman"/>
@@ -19256,7 +18922,6 @@
               </w:rPr>
               <w:t>шт</w:t>
             </w:r>
-            <w:proofErr w:type="spellEnd"/>
           </w:p>
         </w:tc>
         <w:tc>
@@ -19438,7 +19103,6 @@
                 <w:szCs w:val="24"/>
               </w:rPr>
             </w:pPr>
-            <w:proofErr w:type="spellStart"/>
             <w:r>
               <w:rPr>
                 <w:rFonts w:ascii="Times New Roman" w:hAnsi="Times New Roman" w:cs="Times New Roman"/>
@@ -19447,7 +19111,6 @@
               </w:rPr>
               <w:t>шт</w:t>
             </w:r>
-            <w:proofErr w:type="spellEnd"/>
           </w:p>
         </w:tc>
         <w:tc>
@@ -19816,7 +19479,6 @@
                 <w:szCs w:val="24"/>
               </w:rPr>
             </w:pPr>
-            <w:proofErr w:type="spellStart"/>
             <w:r>
               <w:rPr>
                 <w:rFonts w:ascii="Times New Roman" w:hAnsi="Times New Roman" w:cs="Times New Roman"/>
@@ -19825,7 +19487,6 @@
               </w:rPr>
               <w:t>шт</w:t>
             </w:r>
-            <w:proofErr w:type="spellEnd"/>
           </w:p>
         </w:tc>
         <w:tc>
@@ -20003,7 +19664,6 @@
                 <w:szCs w:val="24"/>
               </w:rPr>
             </w:pPr>
-            <w:proofErr w:type="spellStart"/>
             <w:r>
               <w:rPr>
                 <w:rFonts w:ascii="Times New Roman" w:hAnsi="Times New Roman" w:cs="Times New Roman"/>
@@ -20012,7 +19672,6 @@
               </w:rPr>
               <w:t>шт</w:t>
             </w:r>
-            <w:proofErr w:type="spellEnd"/>
           </w:p>
         </w:tc>
         <w:tc>
@@ -20191,7 +19850,6 @@
                 <w:szCs w:val="24"/>
               </w:rPr>
             </w:pPr>
-            <w:proofErr w:type="spellStart"/>
             <w:r>
               <w:rPr>
                 <w:rFonts w:ascii="Times New Roman" w:hAnsi="Times New Roman" w:cs="Times New Roman"/>
@@ -20200,7 +19858,6 @@
               </w:rPr>
               <w:t>шт</w:t>
             </w:r>
-            <w:proofErr w:type="spellEnd"/>
           </w:p>
         </w:tc>
         <w:tc>
@@ -20729,116 +20386,127 @@
                 <w:sz w:val="24"/>
                 <w:szCs w:val="24"/>
               </w:rPr>
-              <w:t xml:space="preserve">№ </w:t>
-            </w:r>
-            <w:proofErr w:type="spellStart"/>
-            <w:r>
+              <w:t>№ пп</w:t>
+            </w:r>
+          </w:p>
+        </w:tc>
+        <w:tc>
+          <w:tcPr>
+            <w:tcW w:w="1822" w:type="dxa"/>
+            <w:tcBorders>
+              <w:top w:val="single" w:sz="4" w:space="0" w:color="000000" w:themeColor="text1"/>
+              <w:left w:val="single" w:sz="4" w:space="0" w:color="000000" w:themeColor="text1"/>
+              <w:bottom w:val="single" w:sz="4" w:space="0" w:color="000000" w:themeColor="text1"/>
+              <w:right w:val="single" w:sz="4" w:space="0" w:color="000000" w:themeColor="text1"/>
+            </w:tcBorders>
+            <w:hideMark/>
+          </w:tcPr>
+          <w:p>
+            <w:pPr>
+              <w:spacing w:line="360" w:lineRule="auto"/>
               <w:rPr>
                 <w:rFonts w:ascii="Times New Roman" w:hAnsi="Times New Roman" w:cs="Times New Roman"/>
                 <w:b/>
                 <w:sz w:val="24"/>
                 <w:szCs w:val="24"/>
               </w:rPr>
-              <w:t>пп</w:t>
-            </w:r>
-            <w:proofErr w:type="spellEnd"/>
-          </w:p>
-        </w:tc>
-        <w:tc>
-          <w:tcPr>
-            <w:tcW w:w="1822" w:type="dxa"/>
-            <w:tcBorders>
-              <w:top w:val="single" w:sz="4" w:space="0" w:color="000000" w:themeColor="text1"/>
-              <w:left w:val="single" w:sz="4" w:space="0" w:color="000000" w:themeColor="text1"/>
-              <w:bottom w:val="single" w:sz="4" w:space="0" w:color="000000" w:themeColor="text1"/>
-              <w:right w:val="single" w:sz="4" w:space="0" w:color="000000" w:themeColor="text1"/>
-            </w:tcBorders>
-            <w:hideMark/>
-          </w:tcPr>
-          <w:p>
-            <w:pPr>
-              <w:spacing w:line="360" w:lineRule="auto"/>
+            </w:pPr>
+            <w:r>
               <w:rPr>
                 <w:rFonts w:ascii="Times New Roman" w:hAnsi="Times New Roman" w:cs="Times New Roman"/>
                 <w:b/>
                 <w:sz w:val="24"/>
                 <w:szCs w:val="24"/>
               </w:rPr>
-            </w:pPr>
-            <w:r>
+              <w:t>Наименование этапа</w:t>
+            </w:r>
+          </w:p>
+        </w:tc>
+        <w:tc>
+          <w:tcPr>
+            <w:tcW w:w="2028" w:type="dxa"/>
+            <w:tcBorders>
+              <w:top w:val="single" w:sz="4" w:space="0" w:color="000000" w:themeColor="text1"/>
+              <w:left w:val="single" w:sz="4" w:space="0" w:color="000000" w:themeColor="text1"/>
+              <w:bottom w:val="single" w:sz="4" w:space="0" w:color="000000" w:themeColor="text1"/>
+              <w:right w:val="single" w:sz="4" w:space="0" w:color="000000" w:themeColor="text1"/>
+            </w:tcBorders>
+            <w:hideMark/>
+          </w:tcPr>
+          <w:p>
+            <w:pPr>
+              <w:spacing w:line="360" w:lineRule="auto"/>
               <w:rPr>
                 <w:rFonts w:ascii="Times New Roman" w:hAnsi="Times New Roman" w:cs="Times New Roman"/>
                 <w:b/>
                 <w:sz w:val="24"/>
                 <w:szCs w:val="24"/>
               </w:rPr>
-              <w:t>Наименование этапа</w:t>
-            </w:r>
-          </w:p>
-        </w:tc>
-        <w:tc>
-          <w:tcPr>
-            <w:tcW w:w="2028" w:type="dxa"/>
-            <w:tcBorders>
-              <w:top w:val="single" w:sz="4" w:space="0" w:color="000000" w:themeColor="text1"/>
-              <w:left w:val="single" w:sz="4" w:space="0" w:color="000000" w:themeColor="text1"/>
-              <w:bottom w:val="single" w:sz="4" w:space="0" w:color="000000" w:themeColor="text1"/>
-              <w:right w:val="single" w:sz="4" w:space="0" w:color="000000" w:themeColor="text1"/>
-            </w:tcBorders>
-            <w:hideMark/>
-          </w:tcPr>
-          <w:p>
-            <w:pPr>
-              <w:spacing w:line="360" w:lineRule="auto"/>
+            </w:pPr>
+            <w:r>
               <w:rPr>
                 <w:rFonts w:ascii="Times New Roman" w:hAnsi="Times New Roman" w:cs="Times New Roman"/>
                 <w:b/>
                 <w:sz w:val="24"/>
                 <w:szCs w:val="24"/>
               </w:rPr>
-            </w:pPr>
-            <w:r>
+              <w:t>Исполнитель (должность)</w:t>
+            </w:r>
+          </w:p>
+        </w:tc>
+        <w:tc>
+          <w:tcPr>
+            <w:tcW w:w="1087" w:type="dxa"/>
+            <w:tcBorders>
+              <w:top w:val="single" w:sz="4" w:space="0" w:color="000000" w:themeColor="text1"/>
+              <w:left w:val="single" w:sz="4" w:space="0" w:color="000000" w:themeColor="text1"/>
+              <w:bottom w:val="single" w:sz="4" w:space="0" w:color="000000" w:themeColor="text1"/>
+              <w:right w:val="single" w:sz="4" w:space="0" w:color="000000" w:themeColor="text1"/>
+            </w:tcBorders>
+            <w:hideMark/>
+          </w:tcPr>
+          <w:p>
+            <w:pPr>
+              <w:spacing w:line="360" w:lineRule="auto"/>
               <w:rPr>
                 <w:rFonts w:ascii="Times New Roman" w:hAnsi="Times New Roman" w:cs="Times New Roman"/>
                 <w:b/>
                 <w:sz w:val="24"/>
                 <w:szCs w:val="24"/>
               </w:rPr>
-              <w:t>Исполнитель (должность)</w:t>
-            </w:r>
-          </w:p>
-        </w:tc>
-        <w:tc>
-          <w:tcPr>
-            <w:tcW w:w="1087" w:type="dxa"/>
-            <w:tcBorders>
-              <w:top w:val="single" w:sz="4" w:space="0" w:color="000000" w:themeColor="text1"/>
-              <w:left w:val="single" w:sz="4" w:space="0" w:color="000000" w:themeColor="text1"/>
-              <w:bottom w:val="single" w:sz="4" w:space="0" w:color="000000" w:themeColor="text1"/>
-              <w:right w:val="single" w:sz="4" w:space="0" w:color="000000" w:themeColor="text1"/>
-            </w:tcBorders>
-            <w:hideMark/>
-          </w:tcPr>
-          <w:p>
-            <w:pPr>
-              <w:spacing w:line="360" w:lineRule="auto"/>
+            </w:pPr>
+            <w:r>
               <w:rPr>
                 <w:rFonts w:ascii="Times New Roman" w:hAnsi="Times New Roman" w:cs="Times New Roman"/>
                 <w:b/>
                 <w:sz w:val="24"/>
                 <w:szCs w:val="24"/>
               </w:rPr>
-            </w:pPr>
-            <w:r>
+              <w:t>Мес. оклад (руб)</w:t>
+            </w:r>
+          </w:p>
+        </w:tc>
+        <w:tc>
+          <w:tcPr>
+            <w:tcW w:w="1777" w:type="dxa"/>
+            <w:tcBorders>
+              <w:top w:val="single" w:sz="4" w:space="0" w:color="000000" w:themeColor="text1"/>
+              <w:left w:val="single" w:sz="4" w:space="0" w:color="000000" w:themeColor="text1"/>
+              <w:bottom w:val="single" w:sz="4" w:space="0" w:color="000000" w:themeColor="text1"/>
+              <w:right w:val="single" w:sz="4" w:space="0" w:color="000000" w:themeColor="text1"/>
+            </w:tcBorders>
+            <w:hideMark/>
+          </w:tcPr>
+          <w:p>
+            <w:pPr>
+              <w:spacing w:line="360" w:lineRule="auto"/>
               <w:rPr>
                 <w:rFonts w:ascii="Times New Roman" w:hAnsi="Times New Roman" w:cs="Times New Roman"/>
                 <w:b/>
                 <w:sz w:val="24"/>
                 <w:szCs w:val="24"/>
               </w:rPr>
-              <w:t>Мес. оклад (</w:t>
-            </w:r>
-            <w:proofErr w:type="spellStart"/>
+            </w:pPr>
             <w:r>
               <w:rPr>
                 <w:rFonts w:ascii="Times New Roman" w:hAnsi="Times New Roman" w:cs="Times New Roman"/>
@@ -20846,153 +20514,71 @@
                 <w:sz w:val="24"/>
                 <w:szCs w:val="24"/>
               </w:rPr>
-              <w:t>руб</w:t>
-            </w:r>
-            <w:proofErr w:type="spellEnd"/>
-            <w:r>
+              <w:t>Трудоемкость (чел/дни)</w:t>
+            </w:r>
+          </w:p>
+        </w:tc>
+        <w:tc>
+          <w:tcPr>
+            <w:tcW w:w="1275" w:type="dxa"/>
+            <w:tcBorders>
+              <w:top w:val="single" w:sz="4" w:space="0" w:color="000000" w:themeColor="text1"/>
+              <w:left w:val="single" w:sz="4" w:space="0" w:color="000000" w:themeColor="text1"/>
+              <w:bottom w:val="single" w:sz="4" w:space="0" w:color="000000" w:themeColor="text1"/>
+              <w:right w:val="single" w:sz="4" w:space="0" w:color="000000" w:themeColor="text1"/>
+            </w:tcBorders>
+            <w:hideMark/>
+          </w:tcPr>
+          <w:p>
+            <w:pPr>
+              <w:spacing w:line="360" w:lineRule="auto"/>
               <w:rPr>
                 <w:rFonts w:ascii="Times New Roman" w:hAnsi="Times New Roman" w:cs="Times New Roman"/>
                 <w:b/>
                 <w:sz w:val="24"/>
                 <w:szCs w:val="24"/>
               </w:rPr>
-              <w:t>)</w:t>
-            </w:r>
-          </w:p>
-        </w:tc>
-        <w:tc>
-          <w:tcPr>
-            <w:tcW w:w="1777" w:type="dxa"/>
-            <w:tcBorders>
-              <w:top w:val="single" w:sz="4" w:space="0" w:color="000000" w:themeColor="text1"/>
-              <w:left w:val="single" w:sz="4" w:space="0" w:color="000000" w:themeColor="text1"/>
-              <w:bottom w:val="single" w:sz="4" w:space="0" w:color="000000" w:themeColor="text1"/>
-              <w:right w:val="single" w:sz="4" w:space="0" w:color="000000" w:themeColor="text1"/>
-            </w:tcBorders>
-            <w:hideMark/>
-          </w:tcPr>
-          <w:p>
-            <w:pPr>
-              <w:spacing w:line="360" w:lineRule="auto"/>
+            </w:pPr>
+            <w:r>
               <w:rPr>
                 <w:rFonts w:ascii="Times New Roman" w:hAnsi="Times New Roman" w:cs="Times New Roman"/>
                 <w:b/>
                 <w:sz w:val="24"/>
                 <w:szCs w:val="24"/>
               </w:rPr>
-            </w:pPr>
-            <w:r>
+              <w:t>Оплата за день (руб)</w:t>
+            </w:r>
+          </w:p>
+        </w:tc>
+        <w:tc>
+          <w:tcPr>
+            <w:tcW w:w="1248" w:type="dxa"/>
+            <w:tcBorders>
+              <w:top w:val="single" w:sz="4" w:space="0" w:color="000000" w:themeColor="text1"/>
+              <w:left w:val="single" w:sz="4" w:space="0" w:color="000000" w:themeColor="text1"/>
+              <w:bottom w:val="single" w:sz="4" w:space="0" w:color="000000" w:themeColor="text1"/>
+              <w:right w:val="single" w:sz="4" w:space="0" w:color="000000" w:themeColor="text1"/>
+            </w:tcBorders>
+            <w:hideMark/>
+          </w:tcPr>
+          <w:p>
+            <w:pPr>
+              <w:spacing w:line="360" w:lineRule="auto"/>
               <w:rPr>
                 <w:rFonts w:ascii="Times New Roman" w:hAnsi="Times New Roman" w:cs="Times New Roman"/>
                 <w:b/>
                 <w:sz w:val="24"/>
                 <w:szCs w:val="24"/>
               </w:rPr>
-              <w:t>Трудоемкость (чел/дни)</w:t>
-            </w:r>
-          </w:p>
-        </w:tc>
-        <w:tc>
-          <w:tcPr>
-            <w:tcW w:w="1275" w:type="dxa"/>
-            <w:tcBorders>
-              <w:top w:val="single" w:sz="4" w:space="0" w:color="000000" w:themeColor="text1"/>
-              <w:left w:val="single" w:sz="4" w:space="0" w:color="000000" w:themeColor="text1"/>
-              <w:bottom w:val="single" w:sz="4" w:space="0" w:color="000000" w:themeColor="text1"/>
-              <w:right w:val="single" w:sz="4" w:space="0" w:color="000000" w:themeColor="text1"/>
-            </w:tcBorders>
-            <w:hideMark/>
-          </w:tcPr>
-          <w:p>
-            <w:pPr>
-              <w:spacing w:line="360" w:lineRule="auto"/>
+            </w:pPr>
+            <w:r>
               <w:rPr>
                 <w:rFonts w:ascii="Times New Roman" w:hAnsi="Times New Roman" w:cs="Times New Roman"/>
                 <w:b/>
                 <w:sz w:val="24"/>
                 <w:szCs w:val="24"/>
               </w:rPr>
-            </w:pPr>
-            <w:r>
-              <w:rPr>
-                <w:rFonts w:ascii="Times New Roman" w:hAnsi="Times New Roman" w:cs="Times New Roman"/>
-                <w:b/>
-                <w:sz w:val="24"/>
-                <w:szCs w:val="24"/>
-              </w:rPr>
-              <w:t>Оплата за день (</w:t>
-            </w:r>
-            <w:proofErr w:type="spellStart"/>
-            <w:r>
-              <w:rPr>
-                <w:rFonts w:ascii="Times New Roman" w:hAnsi="Times New Roman" w:cs="Times New Roman"/>
-                <w:b/>
-                <w:sz w:val="24"/>
-                <w:szCs w:val="24"/>
-              </w:rPr>
-              <w:t>руб</w:t>
-            </w:r>
-            <w:proofErr w:type="spellEnd"/>
-            <w:r>
-              <w:rPr>
-                <w:rFonts w:ascii="Times New Roman" w:hAnsi="Times New Roman" w:cs="Times New Roman"/>
-                <w:b/>
-                <w:sz w:val="24"/>
-                <w:szCs w:val="24"/>
-              </w:rPr>
-              <w:t>)</w:t>
-            </w:r>
-          </w:p>
-        </w:tc>
-        <w:tc>
-          <w:tcPr>
-            <w:tcW w:w="1248" w:type="dxa"/>
-            <w:tcBorders>
-              <w:top w:val="single" w:sz="4" w:space="0" w:color="000000" w:themeColor="text1"/>
-              <w:left w:val="single" w:sz="4" w:space="0" w:color="000000" w:themeColor="text1"/>
-              <w:bottom w:val="single" w:sz="4" w:space="0" w:color="000000" w:themeColor="text1"/>
-              <w:right w:val="single" w:sz="4" w:space="0" w:color="000000" w:themeColor="text1"/>
-            </w:tcBorders>
-            <w:hideMark/>
-          </w:tcPr>
-          <w:p>
-            <w:pPr>
-              <w:spacing w:line="360" w:lineRule="auto"/>
-              <w:rPr>
-                <w:rFonts w:ascii="Times New Roman" w:hAnsi="Times New Roman" w:cs="Times New Roman"/>
-                <w:b/>
-                <w:sz w:val="24"/>
-                <w:szCs w:val="24"/>
-              </w:rPr>
-            </w:pPr>
-            <w:r>
-              <w:rPr>
-                <w:rFonts w:ascii="Times New Roman" w:hAnsi="Times New Roman" w:cs="Times New Roman"/>
-                <w:b/>
-                <w:sz w:val="24"/>
-                <w:szCs w:val="24"/>
-              </w:rPr>
-              <w:t>Оплата за этап (</w:t>
-            </w:r>
-            <w:proofErr w:type="spellStart"/>
-            <w:r>
-              <w:rPr>
-                <w:rFonts w:ascii="Times New Roman" w:hAnsi="Times New Roman" w:cs="Times New Roman"/>
-                <w:b/>
-                <w:sz w:val="24"/>
-                <w:szCs w:val="24"/>
-              </w:rPr>
-              <w:t>руб</w:t>
-            </w:r>
-            <w:proofErr w:type="spellEnd"/>
-            <w:r>
-              <w:rPr>
-                <w:rFonts w:ascii="Times New Roman" w:hAnsi="Times New Roman" w:cs="Times New Roman"/>
-                <w:b/>
-                <w:sz w:val="24"/>
-                <w:szCs w:val="24"/>
-              </w:rPr>
-              <w:t>)</w:t>
+              <w:t>Оплата за этап (руб)</w:t>
             </w:r>
           </w:p>
         </w:tc>
@@ -25132,102 +24718,71 @@
                 <w:szCs w:val="24"/>
               </w:rPr>
               <w:lastRenderedPageBreak/>
-              <w:t xml:space="preserve">№ </w:t>
-            </w:r>
-            <w:proofErr w:type="spellStart"/>
-            <w:r>
+              <w:t>№ пп</w:t>
+            </w:r>
+          </w:p>
+        </w:tc>
+        <w:tc>
+          <w:tcPr>
+            <w:tcW w:w="6237" w:type="dxa"/>
+            <w:tcBorders>
+              <w:top w:val="single" w:sz="4" w:space="0" w:color="000000" w:themeColor="text1"/>
+              <w:left w:val="single" w:sz="4" w:space="0" w:color="000000" w:themeColor="text1"/>
+              <w:bottom w:val="single" w:sz="4" w:space="0" w:color="000000" w:themeColor="text1"/>
+              <w:right w:val="single" w:sz="4" w:space="0" w:color="000000" w:themeColor="text1"/>
+            </w:tcBorders>
+            <w:hideMark/>
+          </w:tcPr>
+          <w:p>
+            <w:pPr>
+              <w:spacing w:line="360" w:lineRule="auto"/>
               <w:rPr>
                 <w:rFonts w:ascii="Times New Roman" w:hAnsi="Times New Roman" w:cs="Times New Roman"/>
                 <w:b/>
                 <w:sz w:val="24"/>
                 <w:szCs w:val="24"/>
               </w:rPr>
-              <w:t>пп</w:t>
-            </w:r>
-            <w:proofErr w:type="spellEnd"/>
-          </w:p>
-        </w:tc>
-        <w:tc>
-          <w:tcPr>
-            <w:tcW w:w="6237" w:type="dxa"/>
-            <w:tcBorders>
-              <w:top w:val="single" w:sz="4" w:space="0" w:color="000000" w:themeColor="text1"/>
-              <w:left w:val="single" w:sz="4" w:space="0" w:color="000000" w:themeColor="text1"/>
-              <w:bottom w:val="single" w:sz="4" w:space="0" w:color="000000" w:themeColor="text1"/>
-              <w:right w:val="single" w:sz="4" w:space="0" w:color="000000" w:themeColor="text1"/>
-            </w:tcBorders>
-            <w:hideMark/>
-          </w:tcPr>
-          <w:p>
-            <w:pPr>
-              <w:spacing w:line="360" w:lineRule="auto"/>
+            </w:pPr>
+            <w:r>
               <w:rPr>
                 <w:rFonts w:ascii="Times New Roman" w:hAnsi="Times New Roman" w:cs="Times New Roman"/>
                 <w:b/>
                 <w:sz w:val="24"/>
                 <w:szCs w:val="24"/>
               </w:rPr>
-            </w:pPr>
-            <w:r>
+              <w:t>Номенклатура статей расходов</w:t>
+            </w:r>
+          </w:p>
+        </w:tc>
+        <w:tc>
+          <w:tcPr>
+            <w:tcW w:w="1808" w:type="dxa"/>
+            <w:tcBorders>
+              <w:top w:val="single" w:sz="4" w:space="0" w:color="000000" w:themeColor="text1"/>
+              <w:left w:val="single" w:sz="4" w:space="0" w:color="000000" w:themeColor="text1"/>
+              <w:bottom w:val="single" w:sz="4" w:space="0" w:color="000000" w:themeColor="text1"/>
+              <w:right w:val="single" w:sz="4" w:space="0" w:color="000000" w:themeColor="text1"/>
+            </w:tcBorders>
+            <w:hideMark/>
+          </w:tcPr>
+          <w:p>
+            <w:pPr>
+              <w:spacing w:line="360" w:lineRule="auto"/>
               <w:rPr>
                 <w:rFonts w:ascii="Times New Roman" w:hAnsi="Times New Roman" w:cs="Times New Roman"/>
                 <w:b/>
                 <w:sz w:val="24"/>
                 <w:szCs w:val="24"/>
               </w:rPr>
-              <w:t>Номенклатура статей расходов</w:t>
-            </w:r>
-          </w:p>
-        </w:tc>
-        <w:tc>
-          <w:tcPr>
-            <w:tcW w:w="1808" w:type="dxa"/>
-            <w:tcBorders>
-              <w:top w:val="single" w:sz="4" w:space="0" w:color="000000" w:themeColor="text1"/>
-              <w:left w:val="single" w:sz="4" w:space="0" w:color="000000" w:themeColor="text1"/>
-              <w:bottom w:val="single" w:sz="4" w:space="0" w:color="000000" w:themeColor="text1"/>
-              <w:right w:val="single" w:sz="4" w:space="0" w:color="000000" w:themeColor="text1"/>
-            </w:tcBorders>
-            <w:hideMark/>
-          </w:tcPr>
-          <w:p>
-            <w:pPr>
-              <w:spacing w:line="360" w:lineRule="auto"/>
+            </w:pPr>
+            <w:r>
               <w:rPr>
                 <w:rFonts w:ascii="Times New Roman" w:hAnsi="Times New Roman" w:cs="Times New Roman"/>
                 <w:b/>
                 <w:sz w:val="24"/>
                 <w:szCs w:val="24"/>
               </w:rPr>
-            </w:pPr>
-            <w:r>
-              <w:rPr>
-                <w:rFonts w:ascii="Times New Roman" w:hAnsi="Times New Roman" w:cs="Times New Roman"/>
-                <w:b/>
-                <w:sz w:val="24"/>
-                <w:szCs w:val="24"/>
-              </w:rPr>
-              <w:t>Затраты (</w:t>
-            </w:r>
-            <w:proofErr w:type="spellStart"/>
-            <w:r>
-              <w:rPr>
-                <w:rFonts w:ascii="Times New Roman" w:hAnsi="Times New Roman" w:cs="Times New Roman"/>
-                <w:b/>
-                <w:sz w:val="24"/>
-                <w:szCs w:val="24"/>
-              </w:rPr>
-              <w:t>руб</w:t>
-            </w:r>
-            <w:proofErr w:type="spellEnd"/>
-            <w:r>
-              <w:rPr>
-                <w:rFonts w:ascii="Times New Roman" w:hAnsi="Times New Roman" w:cs="Times New Roman"/>
-                <w:b/>
-                <w:sz w:val="24"/>
-                <w:szCs w:val="24"/>
-              </w:rPr>
-              <w:t>)</w:t>
+              <w:t>Затраты (руб)</w:t>
             </w:r>
           </w:p>
         </w:tc>
@@ -26908,15 +26463,7 @@
         <w:pStyle w:val="a0"/>
       </w:pPr>
       <w:r>
-        <w:t xml:space="preserve">Программный продукт решено реализовывать в формате </w:t>
-      </w:r>
-      <w:proofErr w:type="spellStart"/>
-      <w:r>
-        <w:t>web</w:t>
-      </w:r>
-      <w:proofErr w:type="spellEnd"/>
-      <w:r>
-        <w:t xml:space="preserve">-приложения, так как это наиболее распространенный и простой способ взаимодействия пользователя и системы. Один из самых распространенных языков для </w:t>
+        <w:t xml:space="preserve">Программный продукт решено реализовывать в формате web-приложения, так как это наиболее распространенный и простой способ взаимодействия пользователя и системы. Один из самых распространенных языков для </w:t>
       </w:r>
       <w:r>
         <w:rPr>
@@ -26982,23 +26529,7 @@
         <w:t>JavaScript</w:t>
       </w:r>
       <w:r>
-        <w:t xml:space="preserve"> — </w:t>
-      </w:r>
-      <w:proofErr w:type="spellStart"/>
-      <w:r>
-        <w:t>мультипарадигменный</w:t>
-      </w:r>
-      <w:proofErr w:type="spellEnd"/>
-      <w:r>
-        <w:t xml:space="preserve"> язык программирования. Поддерживает объектно-ориентированный, императивный и функциональный стили. Является реализацией спецификации </w:t>
-      </w:r>
-      <w:proofErr w:type="spellStart"/>
-      <w:r>
-        <w:t>ECMAScript</w:t>
-      </w:r>
-      <w:proofErr w:type="spellEnd"/>
-      <w:r>
-        <w:t>.</w:t>
+        <w:t xml:space="preserve"> — мультипарадигменный язык программирования. Поддерживает объектно-ориентированный, императивный и функциональный стили. Является реализацией спецификации ECMAScript.</w:t>
       </w:r>
     </w:p>
     <w:p>
@@ -27014,15 +26545,7 @@
         <w:pStyle w:val="a0"/>
       </w:pPr>
       <w:r>
-        <w:t xml:space="preserve">Основные архитектурные черты: динамическая типизация, слабая типизация, автоматическое управление памятью, </w:t>
-      </w:r>
-      <w:proofErr w:type="spellStart"/>
-      <w:r>
-        <w:t>прототипное</w:t>
-      </w:r>
-      <w:proofErr w:type="spellEnd"/>
-      <w:r>
-        <w:t xml:space="preserve"> программирование, функции как объекты первого класса.</w:t>
+        <w:t>Основные архитектурные черты: динамическая типизация, слабая типизация, автоматическое управление памятью, прототипное программирование, функции как объекты первого класса.</w:t>
       </w:r>
     </w:p>
     <w:p>
@@ -27048,63 +26571,7 @@
         <w:t xml:space="preserve">имеет множество написанных библиотек для разработки пользовательского интерфейса. </w:t>
       </w:r>
       <w:r>
-        <w:t xml:space="preserve">Самыми популярными фреймворками за историю развития веб-технологий являются </w:t>
-      </w:r>
-      <w:proofErr w:type="spellStart"/>
-      <w:r>
-        <w:t>Ext</w:t>
-      </w:r>
-      <w:proofErr w:type="spellEnd"/>
-      <w:r>
-        <w:t xml:space="preserve"> JS, </w:t>
-      </w:r>
-      <w:proofErr w:type="spellStart"/>
-      <w:r>
-        <w:t>Backbone</w:t>
-      </w:r>
-      <w:proofErr w:type="spellEnd"/>
-      <w:r>
-        <w:t xml:space="preserve">, </w:t>
-      </w:r>
-      <w:proofErr w:type="spellStart"/>
-      <w:r>
-        <w:t>Ember</w:t>
-      </w:r>
-      <w:proofErr w:type="spellEnd"/>
-      <w:r>
-        <w:t xml:space="preserve">, </w:t>
-      </w:r>
-      <w:proofErr w:type="spellStart"/>
-      <w:r>
-        <w:t>Meteor</w:t>
-      </w:r>
-      <w:proofErr w:type="spellEnd"/>
-      <w:r>
-        <w:t xml:space="preserve">, </w:t>
-      </w:r>
-      <w:proofErr w:type="spellStart"/>
-      <w:r>
-        <w:t>Angular</w:t>
-      </w:r>
-      <w:proofErr w:type="spellEnd"/>
-      <w:r>
-        <w:t xml:space="preserve">, </w:t>
-      </w:r>
-      <w:proofErr w:type="spellStart"/>
-      <w:r>
-        <w:t>React</w:t>
-      </w:r>
-      <w:proofErr w:type="spellEnd"/>
-      <w:r>
-        <w:t xml:space="preserve"> и </w:t>
-      </w:r>
-      <w:proofErr w:type="spellStart"/>
-      <w:r>
-        <w:t>Vue</w:t>
-      </w:r>
-      <w:proofErr w:type="spellEnd"/>
-      <w:r>
-        <w:t>.</w:t>
+        <w:t>Самыми популярными фреймворками за историю развития веб-технологий являются Ext JS, Backbone, Ember, Meteor, Angular, React и Vue.</w:t>
       </w:r>
       <w:r>
         <w:t xml:space="preserve"> </w:t>
@@ -27136,7 +26603,6 @@
           <w:color w:val="000000"/>
         </w:rPr>
       </w:pPr>
-      <w:proofErr w:type="spellStart"/>
       <w:r>
         <w:rPr>
           <w:b/>
@@ -27145,7 +26611,6 @@
         </w:rPr>
         <w:t>ReactJS</w:t>
       </w:r>
-      <w:proofErr w:type="spellEnd"/>
       <w:r>
         <w:rPr>
           <w:color w:val="000000"/>
@@ -27213,21 +26678,19 @@
           <w:color w:val="000000"/>
         </w:rPr>
         <w:lastRenderedPageBreak/>
-        <w:t xml:space="preserve">Библиотека </w:t>
-      </w:r>
-      <w:proofErr w:type="spellStart"/>
+        <w:t>Библиотека React была выпущена компанией</w:t>
+      </w:r>
       <w:r>
         <w:rPr>
           <w:color w:val="000000"/>
         </w:rPr>
-        <w:t>React</w:t>
-      </w:r>
-      <w:proofErr w:type="spellEnd"/>
+        <w:t xml:space="preserve"> </w:t>
+      </w:r>
       <w:r>
         <w:rPr>
           <w:color w:val="000000"/>
         </w:rPr>
-        <w:t xml:space="preserve"> была выпущена компанией</w:t>
+        <w:t>Facebook в 2013 году. Эта библиотека стала одной</w:t>
       </w:r>
       <w:r>
         <w:rPr>
@@ -27239,7 +26702,7 @@
         <w:rPr>
           <w:color w:val="000000"/>
         </w:rPr>
-        <w:t>Facebook в 2013 году. Эта библиотека стала одной</w:t>
+        <w:t>из самых востребованных технологий при создании</w:t>
       </w:r>
       <w:r>
         <w:rPr>
@@ -27251,7 +26714,7 @@
         <w:rPr>
           <w:color w:val="000000"/>
         </w:rPr>
-        <w:t>из самых востребованных технологий при создании</w:t>
+        <w:t>мобильных и веб-приложений. Рассмотрим далее</w:t>
       </w:r>
       <w:r>
         <w:rPr>
@@ -27263,33 +26726,7 @@
         <w:rPr>
           <w:color w:val="000000"/>
         </w:rPr>
-        <w:t>мобильных и веб-приложений. Рассмотрим далее</w:t>
-      </w:r>
-      <w:r>
-        <w:rPr>
-          <w:color w:val="000000"/>
-        </w:rPr>
-        <w:t xml:space="preserve"> </w:t>
-      </w:r>
-      <w:r>
-        <w:rPr>
-          <w:color w:val="000000"/>
-        </w:rPr>
-        <w:t xml:space="preserve">основные возможности </w:t>
-      </w:r>
-      <w:proofErr w:type="spellStart"/>
-      <w:r>
-        <w:rPr>
-          <w:color w:val="000000"/>
-        </w:rPr>
-        <w:t>React</w:t>
-      </w:r>
-      <w:proofErr w:type="spellEnd"/>
-      <w:r>
-        <w:rPr>
-          <w:color w:val="000000"/>
-        </w:rPr>
-        <w:t xml:space="preserve"> для создания компонентов интерфейса. </w:t>
+        <w:t xml:space="preserve">основные возможности React для создания компонентов интерфейса. </w:t>
       </w:r>
     </w:p>
     <w:p>
@@ -27319,31 +26756,35 @@
         </w:rPr>
         <w:t xml:space="preserve"> </w:t>
       </w:r>
-      <w:proofErr w:type="spellStart"/>
       <w:r>
         <w:rPr>
           <w:color w:val="000000"/>
         </w:rPr>
-        <w:t>ECMAScript</w:t>
-      </w:r>
-      <w:proofErr w:type="spellEnd"/>
+        <w:t>ECMAScript без какой-либо определенной семантики,</w:t>
+      </w:r>
       <w:r>
         <w:rPr>
           <w:color w:val="000000"/>
         </w:rPr>
-        <w:t xml:space="preserve"> без какой-либо определенной семантики,</w:t>
+        <w:t xml:space="preserve"> </w:t>
       </w:r>
       <w:r>
         <w:rPr>
           <w:color w:val="000000"/>
         </w:rPr>
+        <w:t>предназначенной специально для использования</w:t>
+      </w:r>
+      <w:r>
+        <w:rPr>
+          <w:color w:val="000000"/>
+        </w:rPr>
         <w:t xml:space="preserve"> </w:t>
       </w:r>
       <w:r>
         <w:rPr>
           <w:color w:val="000000"/>
         </w:rPr>
-        <w:t>предназначенной специально для использования</w:t>
+        <w:t>препроцессорами. Другими словами, это расширение, позволяющее создавать HTML подобные элементы без самого HTML. JSX используется для рендеринга (англ. rendering — «визуализация») данных в</w:t>
       </w:r>
       <w:r>
         <w:rPr>
@@ -27355,55 +26796,7 @@
         <w:rPr>
           <w:color w:val="000000"/>
         </w:rPr>
-        <w:t xml:space="preserve">препроцессорами. Другими словами, это расширение, позволяющее создавать HTML подобные элементы без самого HTML. JSX используется для рендеринга (англ. </w:t>
-      </w:r>
-      <w:proofErr w:type="spellStart"/>
-      <w:r>
-        <w:rPr>
-          <w:color w:val="000000"/>
-        </w:rPr>
-        <w:t>rendering</w:t>
-      </w:r>
-      <w:proofErr w:type="spellEnd"/>
-      <w:r>
-        <w:rPr>
-          <w:color w:val="000000"/>
-        </w:rPr>
-        <w:t xml:space="preserve"> — «визуализация») данных в</w:t>
-      </w:r>
-      <w:r>
-        <w:rPr>
-          <w:color w:val="000000"/>
-        </w:rPr>
-        <w:t xml:space="preserve"> </w:t>
-      </w:r>
-      <w:proofErr w:type="spellStart"/>
-      <w:r>
-        <w:rPr>
-          <w:color w:val="000000"/>
-        </w:rPr>
-        <w:t>React</w:t>
-      </w:r>
-      <w:proofErr w:type="spellEnd"/>
-      <w:r>
-        <w:rPr>
-          <w:color w:val="000000"/>
-        </w:rPr>
-        <w:t xml:space="preserve">. В отличии от HTML, JSX имеет декларативность и более простой синтаксис. </w:t>
-      </w:r>
-      <w:proofErr w:type="spellStart"/>
-      <w:r>
-        <w:rPr>
-          <w:color w:val="000000"/>
-        </w:rPr>
-        <w:t>React</w:t>
-      </w:r>
-      <w:proofErr w:type="spellEnd"/>
-      <w:r>
-        <w:rPr>
-          <w:color w:val="000000"/>
-        </w:rPr>
-        <w:t xml:space="preserve"> работает и</w:t>
+        <w:t>React. В отличии от HTML, JSX имеет декларативность и более простой синтаксис. React работает и</w:t>
       </w:r>
       <w:r>
         <w:rPr>
@@ -27430,64 +26823,62 @@
         <w:t>Виртуальный DOM (VDOM)</w:t>
       </w:r>
       <w:r>
-        <w:t xml:space="preserve"> — это концепция программирования, в которой идеальное или «виртуальное» представление пользовательского интерфейса хранится в памяти и синхронизируется с «настоящим» DOM при помощи библиотеки, такой как </w:t>
-      </w:r>
-      <w:proofErr w:type="spellStart"/>
-      <w:r>
-        <w:t>ReactDOM</w:t>
-      </w:r>
-      <w:proofErr w:type="spellEnd"/>
+        <w:t xml:space="preserve"> — это концепция программирования, в которой идеальное или «виртуальное» представление пользовательского интерфейса хранится в памяти и синхронизируется с «настоящим» DOM при помощи библиотеки, такой как ReactDOM.</w:t>
+      </w:r>
+    </w:p>
+    <w:p>
+      <w:pPr>
+        <w:pStyle w:val="a0"/>
+      </w:pPr>
+      <w:r>
+        <w:rPr>
+          <w:lang w:val="en-US"/>
+        </w:rPr>
+        <w:t>Backend</w:t>
+      </w:r>
+      <w:r>
+        <w:t xml:space="preserve"> </w:t>
+      </w:r>
+      <w:r>
+        <w:t xml:space="preserve">часть приложения должна наладить взаимодействие между базой данных и клиентской частями приложения. Кроме удобного получения и сохранения данных, платформа должна обладать обширными возможностями по обработке этих данных. Для нужд разработки </w:t>
+      </w:r>
+      <w:r>
+        <w:rPr>
+          <w:lang w:val="en-US"/>
+        </w:rPr>
+        <w:t>web</w:t>
+      </w:r>
+      <w:r>
+        <w:t>-</w:t>
+      </w:r>
+      <w:r>
+        <w:t xml:space="preserve">приложения было решено выбрать серверное решение </w:t>
+      </w:r>
+      <w:r>
+        <w:rPr>
+          <w:lang w:val="en-US"/>
+        </w:rPr>
+        <w:t>Node</w:t>
+      </w:r>
       <w:r>
         <w:t>.</w:t>
       </w:r>
+      <w:r>
+        <w:rPr>
+          <w:lang w:val="en-US"/>
+        </w:rPr>
+        <w:t>js</w:t>
+      </w:r>
+      <w:r>
+        <w:t>.</w:t>
+      </w:r>
     </w:p>
     <w:p>
       <w:pPr>
         <w:pStyle w:val="a0"/>
       </w:pPr>
       <w:r>
-        <w:rPr>
-          <w:lang w:val="en-US"/>
-        </w:rPr>
-        <w:t>Backend</w:t>
-      </w:r>
-      <w:r>
-        <w:t xml:space="preserve"> </w:t>
-      </w:r>
-      <w:r>
-        <w:t xml:space="preserve">часть приложения должна наладить взаимодействие между базой данных и клиентской частями приложения. Кроме удобного получения и сохранения данных, платформа должна обладать обширными возможностями по обработке этих данных. Для нужд разработки </w:t>
-      </w:r>
-      <w:r>
-        <w:rPr>
-          <w:lang w:val="en-US"/>
-        </w:rPr>
-        <w:t>web</w:t>
-      </w:r>
-      <w:r>
-        <w:t>-</w:t>
-      </w:r>
-      <w:r>
-        <w:t xml:space="preserve">приложения было решено выбрать серверное решение </w:t>
-      </w:r>
-      <w:r>
-        <w:rPr>
-          <w:lang w:val="en-US"/>
-        </w:rPr>
-        <w:t>Node</w:t>
-      </w:r>
-      <w:r>
-        <w:t>.</w:t>
-      </w:r>
-      <w:proofErr w:type="spellStart"/>
-      <w:r>
-        <w:rPr>
-          <w:lang w:val="en-US"/>
-        </w:rPr>
-        <w:t>js</w:t>
-      </w:r>
-      <w:proofErr w:type="spellEnd"/>
-      <w:r>
-        <w:t>.</w:t>
+        <w:t>Node.js — это кроссплатформенная среда выполнения JavaScript с открытым исходным кодом и библиотека для запуска веб-приложений вне браузера клиента. Райан Даль разработал его в 2009 году, а его последняя версия v13.8.0 была выпущена 30 января. Node.js используется для создания серверных веб-приложений и идеально подходит для приложений, интенсивно использующих данные, поскольку он использует асинхронное событие.</w:t>
       </w:r>
     </w:p>
     <w:p>
@@ -27495,23 +26886,7 @@
         <w:pStyle w:val="a0"/>
       </w:pPr>
       <w:r>
-        <w:t>Node.js — это кроссплатформенная среда выполнения JavaScript с открытым исходным кодом и библиотека для запуска веб-приложений вне браузера клиента. Райан Даль разработал его в 2009 году, а его последняя версия v13.8.0 была выпущена 30 января. Node.js используется для создания серверных веб-приложений и идеально подходит для приложений, интенсивно использующих данные, поскольку он использует асинхронное событие.</w:t>
-      </w:r>
-    </w:p>
-    <w:p>
-      <w:pPr>
-        <w:pStyle w:val="a0"/>
-      </w:pPr>
-      <w:r>
-        <w:t xml:space="preserve">Node.js стал де-факто инструментом для разработки серверных и сетевых приложений. Node.js действительно быстр, поскольку он построен на движке JavaScript Google </w:t>
-      </w:r>
-      <w:proofErr w:type="spellStart"/>
-      <w:r>
-        <w:t>Chrome</w:t>
-      </w:r>
-      <w:proofErr w:type="spellEnd"/>
-      <w:r>
-        <w:t xml:space="preserve"> V8, его библиотека чрезвычайно быстра для выполнения кода.</w:t>
+        <w:t>Node.js стал де-факто инструментом для разработки серверных и сетевых приложений. Node.js действительно быстр, поскольку он построен на движке JavaScript Google Chrome V8, его библиотека чрезвычайно быстра для выполнения кода.</w:t>
       </w:r>
     </w:p>
     <w:p>
@@ -30183,28 +29558,28 @@
       </w:pPr>
     </w:lvl>
   </w:abstractNum>
-  <w:num w:numId="1">
+  <w:num w:numId="1" w16cid:durableId="1346441418">
     <w:abstractNumId w:val="18"/>
   </w:num>
-  <w:num w:numId="2">
+  <w:num w:numId="2" w16cid:durableId="940988768">
     <w:abstractNumId w:val="21"/>
   </w:num>
-  <w:num w:numId="3">
+  <w:num w:numId="3" w16cid:durableId="659038166">
     <w:abstractNumId w:val="19"/>
   </w:num>
-  <w:num w:numId="4">
+  <w:num w:numId="4" w16cid:durableId="1219827497">
     <w:abstractNumId w:val="4"/>
   </w:num>
-  <w:num w:numId="5">
+  <w:num w:numId="5" w16cid:durableId="1013141296">
     <w:abstractNumId w:val="7"/>
   </w:num>
-  <w:num w:numId="6">
+  <w:num w:numId="6" w16cid:durableId="518936035">
     <w:abstractNumId w:val="16"/>
   </w:num>
-  <w:num w:numId="7">
+  <w:num w:numId="7" w16cid:durableId="2131436329">
     <w:abstractNumId w:val="10"/>
   </w:num>
-  <w:num w:numId="8">
+  <w:num w:numId="8" w16cid:durableId="832916513">
     <w:abstractNumId w:val="4"/>
     <w:lvlOverride w:ilvl="0">
       <w:startOverride w:val="1"/>
@@ -30234,52 +29609,52 @@
       <w:startOverride w:val="1"/>
     </w:lvlOverride>
   </w:num>
-  <w:num w:numId="9">
+  <w:num w:numId="9" w16cid:durableId="25176532">
     <w:abstractNumId w:val="15"/>
   </w:num>
-  <w:num w:numId="10">
+  <w:num w:numId="10" w16cid:durableId="1474172856">
     <w:abstractNumId w:val="11"/>
   </w:num>
-  <w:num w:numId="11">
+  <w:num w:numId="11" w16cid:durableId="1173644068">
     <w:abstractNumId w:val="20"/>
   </w:num>
-  <w:num w:numId="12">
+  <w:num w:numId="12" w16cid:durableId="883294293">
     <w:abstractNumId w:val="2"/>
   </w:num>
-  <w:num w:numId="13">
+  <w:num w:numId="13" w16cid:durableId="1180655718">
     <w:abstractNumId w:val="14"/>
   </w:num>
-  <w:num w:numId="14">
+  <w:num w:numId="14" w16cid:durableId="1511260461">
     <w:abstractNumId w:val="0"/>
   </w:num>
-  <w:num w:numId="15">
+  <w:num w:numId="15" w16cid:durableId="419761936">
     <w:abstractNumId w:val="1"/>
   </w:num>
-  <w:num w:numId="16">
+  <w:num w:numId="16" w16cid:durableId="1982222611">
     <w:abstractNumId w:val="8"/>
   </w:num>
-  <w:num w:numId="17">
+  <w:num w:numId="17" w16cid:durableId="1408454953">
     <w:abstractNumId w:val="17"/>
   </w:num>
-  <w:num w:numId="18">
+  <w:num w:numId="18" w16cid:durableId="79186210">
     <w:abstractNumId w:val="6"/>
   </w:num>
-  <w:num w:numId="19">
+  <w:num w:numId="19" w16cid:durableId="274674263">
     <w:abstractNumId w:val="12"/>
   </w:num>
-  <w:num w:numId="20">
+  <w:num w:numId="20" w16cid:durableId="1656453925">
     <w:abstractNumId w:val="13"/>
   </w:num>
-  <w:num w:numId="21">
+  <w:num w:numId="21" w16cid:durableId="1502626115">
     <w:abstractNumId w:val="3"/>
   </w:num>
-  <w:num w:numId="22">
+  <w:num w:numId="22" w16cid:durableId="806093321">
     <w:abstractNumId w:val="5"/>
   </w:num>
-  <w:num w:numId="23">
+  <w:num w:numId="23" w16cid:durableId="2143770542">
     <w:abstractNumId w:val="17"/>
   </w:num>
-  <w:num w:numId="24">
+  <w:num w:numId="24" w16cid:durableId="34282575">
     <w:abstractNumId w:val="9"/>
   </w:num>
 </w:numbering>

</xml_diff>